<commit_message>
docs: Corregir plan de iteracion C4
</commit_message>
<xml_diff>
--- a/3. Etapa de construcción/Iteración 4/Plan de iteración/Plan de Iteración C4_Vesta Risk Manager_T-Code.docx
+++ b/3. Etapa de construcción/Iteración 4/Plan de iteración/Plan de Iteración C4_Vesta Risk Manager_T-Code.docx
@@ -3474,6 +3474,15 @@
                 <w:szCs w:val="22"/>
               </w:rPr>
             </w:pPr>
+            <w:r>
+              <w:rPr>
+                <w:rFonts w:asciiTheme="minorHAnsi" w:hAnsiTheme="minorHAnsi" w:cstheme="minorHAnsi"/>
+                <w:color w:val="000000" w:themeColor="text1"/>
+                <w:sz w:val="22"/>
+                <w:szCs w:val="22"/>
+              </w:rPr>
+              <w:t>-</w:t>
+            </w:r>
           </w:p>
         </w:tc>
         <w:tc>
@@ -3519,21 +3528,17 @@
               <w:pStyle w:val="PSI-Normal"/>
               <w:rPr>
                 <w:rFonts w:asciiTheme="minorHAnsi" w:hAnsiTheme="minorHAnsi" w:cstheme="minorHAnsi"/>
-                <w:b/>
-                <w:bCs/>
-                <w:sz w:val="22"/>
-                <w:szCs w:val="22"/>
-              </w:rPr>
-            </w:pPr>
-            <w:r>
-              <w:rPr>
-                <w:rFonts w:asciiTheme="minorHAnsi" w:hAnsiTheme="minorHAnsi" w:cstheme="minorHAnsi"/>
-                <w:b/>
-                <w:bCs/>
-                <w:sz w:val="22"/>
-                <w:szCs w:val="22"/>
-              </w:rPr>
-              <w:t>Gestionar riesgos del proyecto</w:t>
+                <w:sz w:val="22"/>
+                <w:szCs w:val="22"/>
+              </w:rPr>
+            </w:pPr>
+            <w:r>
+              <w:rPr>
+                <w:rFonts w:asciiTheme="minorHAnsi" w:hAnsiTheme="minorHAnsi" w:cstheme="minorHAnsi"/>
+                <w:sz w:val="22"/>
+                <w:szCs w:val="22"/>
+              </w:rPr>
+              <w:t>Realizar estimación</w:t>
             </w:r>
           </w:p>
         </w:tc>
@@ -3601,6 +3606,15 @@
                 <w:szCs w:val="22"/>
               </w:rPr>
             </w:pPr>
+            <w:r>
+              <w:rPr>
+                <w:rFonts w:asciiTheme="minorHAnsi" w:hAnsiTheme="minorHAnsi" w:cstheme="minorHAnsi"/>
+                <w:color w:val="000000" w:themeColor="text1"/>
+                <w:sz w:val="22"/>
+                <w:szCs w:val="22"/>
+              </w:rPr>
+              <w:t>-</w:t>
+            </w:r>
           </w:p>
         </w:tc>
         <w:tc>
@@ -3619,6 +3633,15 @@
                 <w:szCs w:val="22"/>
               </w:rPr>
             </w:pPr>
+            <w:r>
+              <w:rPr>
+                <w:rFonts w:asciiTheme="minorHAnsi" w:hAnsiTheme="minorHAnsi" w:cstheme="minorHAnsi"/>
+                <w:color w:val="000000" w:themeColor="text1"/>
+                <w:sz w:val="22"/>
+                <w:szCs w:val="22"/>
+              </w:rPr>
+              <w:t>-</w:t>
+            </w:r>
           </w:p>
         </w:tc>
         <w:tc>
@@ -3644,7 +3667,7 @@
                 <w:sz w:val="22"/>
                 <w:szCs w:val="22"/>
               </w:rPr>
-              <w:t>CH</w:t>
+              <w:t>CA</w:t>
             </w:r>
           </w:p>
         </w:tc>
@@ -3674,7 +3697,7 @@
                 <w:sz w:val="22"/>
                 <w:szCs w:val="22"/>
               </w:rPr>
-              <w:t>Realizar la identificación y evaluación de riesgos</w:t>
+              <w:t>Revisar estimación</w:t>
             </w:r>
           </w:p>
         </w:tc>
@@ -3742,6 +3765,15 @@
                 <w:szCs w:val="22"/>
               </w:rPr>
             </w:pPr>
+            <w:r>
+              <w:rPr>
+                <w:rFonts w:asciiTheme="minorHAnsi" w:hAnsiTheme="minorHAnsi" w:cstheme="minorHAnsi"/>
+                <w:color w:val="000000" w:themeColor="text1"/>
+                <w:sz w:val="22"/>
+                <w:szCs w:val="22"/>
+              </w:rPr>
+              <w:t>-</w:t>
+            </w:r>
           </w:p>
         </w:tc>
         <w:tc>
@@ -3760,6 +3792,15 @@
                 <w:szCs w:val="22"/>
               </w:rPr>
             </w:pPr>
+            <w:r>
+              <w:rPr>
+                <w:rFonts w:asciiTheme="minorHAnsi" w:hAnsiTheme="minorHAnsi" w:cstheme="minorHAnsi"/>
+                <w:color w:val="000000" w:themeColor="text1"/>
+                <w:sz w:val="22"/>
+                <w:szCs w:val="22"/>
+              </w:rPr>
+              <w:t>-</w:t>
+            </w:r>
           </w:p>
         </w:tc>
         <w:tc>
@@ -3785,7 +3826,7 @@
                 <w:sz w:val="22"/>
                 <w:szCs w:val="22"/>
               </w:rPr>
-              <w:t>CH</w:t>
+              <w:t>HF, CH</w:t>
             </w:r>
           </w:p>
         </w:tc>
@@ -3815,7 +3856,7 @@
                 <w:sz w:val="22"/>
                 <w:szCs w:val="22"/>
               </w:rPr>
-              <w:t>Realizar planificación de riesgos – Iteración C4</w:t>
+              <w:t>Corregir estimación</w:t>
             </w:r>
           </w:p>
         </w:tc>
@@ -3883,6 +3924,15 @@
                 <w:szCs w:val="22"/>
               </w:rPr>
             </w:pPr>
+            <w:r>
+              <w:rPr>
+                <w:rFonts w:asciiTheme="minorHAnsi" w:hAnsiTheme="minorHAnsi" w:cstheme="minorHAnsi"/>
+                <w:color w:val="000000" w:themeColor="text1"/>
+                <w:sz w:val="22"/>
+                <w:szCs w:val="22"/>
+              </w:rPr>
+              <w:t>-</w:t>
+            </w:r>
           </w:p>
         </w:tc>
         <w:tc>
@@ -3901,6 +3951,15 @@
                 <w:szCs w:val="22"/>
               </w:rPr>
             </w:pPr>
+            <w:r>
+              <w:rPr>
+                <w:rFonts w:asciiTheme="minorHAnsi" w:hAnsiTheme="minorHAnsi" w:cstheme="minorHAnsi"/>
+                <w:color w:val="000000" w:themeColor="text1"/>
+                <w:sz w:val="22"/>
+                <w:szCs w:val="22"/>
+              </w:rPr>
+              <w:t>-</w:t>
+            </w:r>
           </w:p>
         </w:tc>
         <w:tc>
@@ -3926,7 +3985,7 @@
                 <w:sz w:val="22"/>
                 <w:szCs w:val="22"/>
               </w:rPr>
-              <w:t>CH</w:t>
+              <w:t>CA</w:t>
             </w:r>
           </w:p>
         </w:tc>
@@ -3943,24 +4002,24 @@
           </w:tcPr>
           <w:p>
             <w:pPr>
-              <w:jc w:val="center"/>
-              <w:rPr>
-                <w:rFonts w:asciiTheme="minorHAnsi" w:hAnsiTheme="minorHAnsi" w:cstheme="minorHAnsi"/>
-                <w:sz w:val="22"/>
-                <w:szCs w:val="22"/>
-                <w:lang w:val="es-AR"/>
-              </w:rPr>
-            </w:pPr>
-            <w:r>
+              <w:pStyle w:val="PSI-Normal"/>
               <w:rPr>
                 <w:rFonts w:asciiTheme="minorHAnsi" w:hAnsiTheme="minorHAnsi" w:cstheme="minorHAnsi"/>
                 <w:b/>
                 <w:bCs/>
                 <w:sz w:val="22"/>
                 <w:szCs w:val="22"/>
-                <w:lang w:val="es-AR"/>
-              </w:rPr>
-              <w:t>Revisar la documentación del proyecto</w:t>
+              </w:rPr>
+            </w:pPr>
+            <w:r>
+              <w:rPr>
+                <w:rFonts w:asciiTheme="minorHAnsi" w:hAnsiTheme="minorHAnsi" w:cstheme="minorHAnsi"/>
+                <w:b/>
+                <w:bCs/>
+                <w:sz w:val="22"/>
+                <w:szCs w:val="22"/>
+              </w:rPr>
+              <w:t>Gestionar riesgos del proyecto</w:t>
             </w:r>
           </w:p>
         </w:tc>
@@ -3971,20 +4030,18 @@
           </w:tcPr>
           <w:p>
             <w:pPr>
-              <w:jc w:val="center"/>
-              <w:rPr>
-                <w:rFonts w:asciiTheme="minorHAnsi" w:hAnsiTheme="minorHAnsi" w:cstheme="minorHAnsi"/>
-                <w:sz w:val="22"/>
-                <w:szCs w:val="22"/>
-                <w:lang w:val="es-AR"/>
-              </w:rPr>
-            </w:pPr>
-            <w:r>
-              <w:rPr>
-                <w:rFonts w:asciiTheme="minorHAnsi" w:hAnsiTheme="minorHAnsi" w:cstheme="minorHAnsi"/>
-                <w:sz w:val="22"/>
-                <w:szCs w:val="22"/>
-                <w:lang w:val="es-AR"/>
+              <w:pStyle w:val="PSI-Normal"/>
+              <w:rPr>
+                <w:rFonts w:asciiTheme="minorHAnsi" w:hAnsiTheme="minorHAnsi" w:cstheme="minorHAnsi"/>
+                <w:sz w:val="22"/>
+                <w:szCs w:val="22"/>
+              </w:rPr>
+            </w:pPr>
+            <w:r>
+              <w:rPr>
+                <w:rFonts w:asciiTheme="minorHAnsi" w:hAnsiTheme="minorHAnsi" w:cstheme="minorHAnsi"/>
+                <w:sz w:val="22"/>
+                <w:szCs w:val="22"/>
               </w:rPr>
               <w:t>20/01</w:t>
             </w:r>
@@ -3997,22 +4054,20 @@
           </w:tcPr>
           <w:p>
             <w:pPr>
-              <w:jc w:val="center"/>
-              <w:rPr>
-                <w:rFonts w:asciiTheme="minorHAnsi" w:hAnsiTheme="minorHAnsi" w:cstheme="minorHAnsi"/>
-                <w:sz w:val="22"/>
-                <w:szCs w:val="22"/>
-                <w:lang w:val="es-AR"/>
-              </w:rPr>
-            </w:pPr>
-            <w:r>
-              <w:rPr>
-                <w:rFonts w:asciiTheme="minorHAnsi" w:hAnsiTheme="minorHAnsi" w:cstheme="minorHAnsi"/>
-                <w:sz w:val="22"/>
-                <w:szCs w:val="22"/>
-                <w:lang w:val="es-AR"/>
-              </w:rPr>
-              <w:t>24/01</w:t>
+              <w:pStyle w:val="PSI-Normal"/>
+              <w:rPr>
+                <w:rFonts w:asciiTheme="minorHAnsi" w:hAnsiTheme="minorHAnsi" w:cstheme="minorHAnsi"/>
+                <w:sz w:val="22"/>
+                <w:szCs w:val="22"/>
+              </w:rPr>
+            </w:pPr>
+            <w:r>
+              <w:rPr>
+                <w:rFonts w:asciiTheme="minorHAnsi" w:hAnsiTheme="minorHAnsi" w:cstheme="minorHAnsi"/>
+                <w:sz w:val="22"/>
+                <w:szCs w:val="22"/>
+              </w:rPr>
+              <w:t>20/01</w:t>
             </w:r>
           </w:p>
         </w:tc>
@@ -4023,15 +4078,24 @@
           </w:tcPr>
           <w:p>
             <w:pPr>
-              <w:jc w:val="center"/>
-              <w:rPr>
-                <w:rFonts w:asciiTheme="minorHAnsi" w:hAnsiTheme="minorHAnsi" w:cstheme="minorHAnsi"/>
-                <w:color w:val="000000" w:themeColor="text1"/>
-                <w:sz w:val="22"/>
-                <w:szCs w:val="22"/>
-                <w:lang w:val="es-AR"/>
-              </w:rPr>
-            </w:pPr>
+              <w:pStyle w:val="PSI-Normal"/>
+              <w:jc w:val="center"/>
+              <w:rPr>
+                <w:rFonts w:asciiTheme="minorHAnsi" w:hAnsiTheme="minorHAnsi" w:cstheme="minorHAnsi"/>
+                <w:color w:val="000000" w:themeColor="text1"/>
+                <w:sz w:val="22"/>
+                <w:szCs w:val="22"/>
+              </w:rPr>
+            </w:pPr>
+            <w:r>
+              <w:rPr>
+                <w:rFonts w:asciiTheme="minorHAnsi" w:hAnsiTheme="minorHAnsi" w:cstheme="minorHAnsi"/>
+                <w:color w:val="000000" w:themeColor="text1"/>
+                <w:sz w:val="22"/>
+                <w:szCs w:val="22"/>
+              </w:rPr>
+              <w:t>-</w:t>
+            </w:r>
           </w:p>
         </w:tc>
         <w:tc>
@@ -4041,13 +4105,13 @@
           </w:tcPr>
           <w:p>
             <w:pPr>
-              <w:jc w:val="center"/>
-              <w:rPr>
-                <w:rFonts w:asciiTheme="minorHAnsi" w:hAnsiTheme="minorHAnsi" w:cstheme="minorHAnsi"/>
-                <w:color w:val="000000" w:themeColor="text1"/>
-                <w:sz w:val="22"/>
-                <w:szCs w:val="22"/>
-                <w:lang w:val="es-AR"/>
+              <w:pStyle w:val="PSI-Normal"/>
+              <w:jc w:val="center"/>
+              <w:rPr>
+                <w:rFonts w:asciiTheme="minorHAnsi" w:hAnsiTheme="minorHAnsi" w:cstheme="minorHAnsi"/>
+                <w:color w:val="000000" w:themeColor="text1"/>
+                <w:sz w:val="22"/>
+                <w:szCs w:val="22"/>
               </w:rPr>
             </w:pPr>
           </w:p>
@@ -4059,24 +4123,23 @@
           </w:tcPr>
           <w:p>
             <w:pPr>
-              <w:jc w:val="center"/>
-              <w:rPr>
-                <w:rFonts w:asciiTheme="minorHAnsi" w:hAnsiTheme="minorHAnsi" w:cstheme="minorHAnsi"/>
-                <w:color w:val="000000" w:themeColor="text1"/>
-                <w:sz w:val="22"/>
-                <w:szCs w:val="22"/>
-                <w:lang w:val="es-AR"/>
-              </w:rPr>
-            </w:pPr>
-            <w:r>
-              <w:rPr>
-                <w:rFonts w:asciiTheme="minorHAnsi" w:hAnsiTheme="minorHAnsi" w:cstheme="minorHAnsi"/>
-                <w:color w:val="000000" w:themeColor="text1"/>
-                <w:sz w:val="22"/>
-                <w:szCs w:val="22"/>
-                <w:lang w:val="es-AR"/>
-              </w:rPr>
-              <w:t>FH, CH, CA</w:t>
+              <w:pStyle w:val="PSI-Normal"/>
+              <w:jc w:val="center"/>
+              <w:rPr>
+                <w:rFonts w:asciiTheme="minorHAnsi" w:hAnsiTheme="minorHAnsi" w:cstheme="minorHAnsi"/>
+                <w:color w:val="000000" w:themeColor="text1"/>
+                <w:sz w:val="22"/>
+                <w:szCs w:val="22"/>
+              </w:rPr>
+            </w:pPr>
+            <w:r>
+              <w:rPr>
+                <w:rFonts w:asciiTheme="minorHAnsi" w:hAnsiTheme="minorHAnsi" w:cstheme="minorHAnsi"/>
+                <w:color w:val="000000" w:themeColor="text1"/>
+                <w:sz w:val="22"/>
+                <w:szCs w:val="22"/>
+              </w:rPr>
+              <w:t>CH</w:t>
             </w:r>
           </w:p>
         </w:tc>
@@ -4093,21 +4156,20 @@
           </w:tcPr>
           <w:p>
             <w:pPr>
-              <w:rPr>
-                <w:rFonts w:asciiTheme="minorHAnsi" w:hAnsiTheme="minorHAnsi" w:cstheme="minorHAnsi"/>
-                <w:sz w:val="22"/>
-                <w:szCs w:val="22"/>
-                <w:lang w:val="es-AR"/>
-              </w:rPr>
-            </w:pPr>
-            <w:r>
-              <w:rPr>
-                <w:rFonts w:asciiTheme="minorHAnsi" w:hAnsiTheme="minorHAnsi" w:cstheme="minorHAnsi"/>
-                <w:sz w:val="22"/>
-                <w:szCs w:val="22"/>
-                <w:lang w:val="es-AR"/>
-              </w:rPr>
-              <w:t>Revisar especificación de requerimientos</w:t>
+              <w:pStyle w:val="PSI-Normal"/>
+              <w:rPr>
+                <w:rFonts w:asciiTheme="minorHAnsi" w:hAnsiTheme="minorHAnsi" w:cstheme="minorHAnsi"/>
+                <w:sz w:val="22"/>
+                <w:szCs w:val="22"/>
+              </w:rPr>
+            </w:pPr>
+            <w:r>
+              <w:rPr>
+                <w:rFonts w:asciiTheme="minorHAnsi" w:hAnsiTheme="minorHAnsi" w:cstheme="minorHAnsi"/>
+                <w:sz w:val="22"/>
+                <w:szCs w:val="22"/>
+              </w:rPr>
+              <w:t>Realizar la identificación y evaluación de riesgos</w:t>
             </w:r>
           </w:p>
         </w:tc>
@@ -4118,20 +4180,18 @@
           </w:tcPr>
           <w:p>
             <w:pPr>
-              <w:jc w:val="center"/>
-              <w:rPr>
-                <w:rFonts w:asciiTheme="minorHAnsi" w:hAnsiTheme="minorHAnsi" w:cstheme="minorHAnsi"/>
-                <w:sz w:val="22"/>
-                <w:szCs w:val="22"/>
-                <w:lang w:val="es-AR"/>
-              </w:rPr>
-            </w:pPr>
-            <w:r>
-              <w:rPr>
-                <w:rFonts w:asciiTheme="minorHAnsi" w:hAnsiTheme="minorHAnsi" w:cstheme="minorHAnsi"/>
-                <w:sz w:val="22"/>
-                <w:szCs w:val="22"/>
-                <w:lang w:val="es-AR"/>
+              <w:pStyle w:val="PSI-Normal"/>
+              <w:rPr>
+                <w:rFonts w:asciiTheme="minorHAnsi" w:hAnsiTheme="minorHAnsi" w:cstheme="minorHAnsi"/>
+                <w:sz w:val="22"/>
+                <w:szCs w:val="22"/>
+              </w:rPr>
+            </w:pPr>
+            <w:r>
+              <w:rPr>
+                <w:rFonts w:asciiTheme="minorHAnsi" w:hAnsiTheme="minorHAnsi" w:cstheme="minorHAnsi"/>
+                <w:sz w:val="22"/>
+                <w:szCs w:val="22"/>
               </w:rPr>
               <w:t>20/01</w:t>
             </w:r>
@@ -4144,20 +4204,18 @@
           </w:tcPr>
           <w:p>
             <w:pPr>
-              <w:jc w:val="center"/>
-              <w:rPr>
-                <w:rFonts w:asciiTheme="minorHAnsi" w:hAnsiTheme="minorHAnsi" w:cstheme="minorHAnsi"/>
-                <w:sz w:val="22"/>
-                <w:szCs w:val="22"/>
-                <w:lang w:val="es-AR"/>
-              </w:rPr>
-            </w:pPr>
-            <w:r>
-              <w:rPr>
-                <w:rFonts w:asciiTheme="minorHAnsi" w:hAnsiTheme="minorHAnsi" w:cstheme="minorHAnsi"/>
-                <w:sz w:val="22"/>
-                <w:szCs w:val="22"/>
-                <w:lang w:val="es-AR"/>
+              <w:pStyle w:val="PSI-Normal"/>
+              <w:rPr>
+                <w:rFonts w:asciiTheme="minorHAnsi" w:hAnsiTheme="minorHAnsi" w:cstheme="minorHAnsi"/>
+                <w:sz w:val="22"/>
+                <w:szCs w:val="22"/>
+              </w:rPr>
+            </w:pPr>
+            <w:r>
+              <w:rPr>
+                <w:rFonts w:asciiTheme="minorHAnsi" w:hAnsiTheme="minorHAnsi" w:cstheme="minorHAnsi"/>
+                <w:sz w:val="22"/>
+                <w:szCs w:val="22"/>
               </w:rPr>
               <w:t>20/01</w:t>
             </w:r>
@@ -4170,15 +4228,24 @@
           </w:tcPr>
           <w:p>
             <w:pPr>
-              <w:jc w:val="center"/>
-              <w:rPr>
-                <w:rFonts w:asciiTheme="minorHAnsi" w:hAnsiTheme="minorHAnsi" w:cstheme="minorHAnsi"/>
-                <w:color w:val="000000" w:themeColor="text1"/>
-                <w:sz w:val="22"/>
-                <w:szCs w:val="22"/>
-                <w:lang w:val="es-AR"/>
-              </w:rPr>
-            </w:pPr>
+              <w:pStyle w:val="PSI-Normal"/>
+              <w:jc w:val="center"/>
+              <w:rPr>
+                <w:rFonts w:asciiTheme="minorHAnsi" w:hAnsiTheme="minorHAnsi" w:cstheme="minorHAnsi"/>
+                <w:color w:val="000000" w:themeColor="text1"/>
+                <w:sz w:val="22"/>
+                <w:szCs w:val="22"/>
+              </w:rPr>
+            </w:pPr>
+            <w:r>
+              <w:rPr>
+                <w:rFonts w:asciiTheme="minorHAnsi" w:hAnsiTheme="minorHAnsi" w:cstheme="minorHAnsi"/>
+                <w:color w:val="000000" w:themeColor="text1"/>
+                <w:sz w:val="22"/>
+                <w:szCs w:val="22"/>
+              </w:rPr>
+              <w:t>-</w:t>
+            </w:r>
           </w:p>
         </w:tc>
         <w:tc>
@@ -4188,13 +4255,13 @@
           </w:tcPr>
           <w:p>
             <w:pPr>
-              <w:jc w:val="center"/>
-              <w:rPr>
-                <w:rFonts w:asciiTheme="minorHAnsi" w:hAnsiTheme="minorHAnsi" w:cstheme="minorHAnsi"/>
-                <w:color w:val="000000" w:themeColor="text1"/>
-                <w:sz w:val="22"/>
-                <w:szCs w:val="22"/>
-                <w:lang w:val="es-AR"/>
+              <w:pStyle w:val="PSI-Normal"/>
+              <w:jc w:val="center"/>
+              <w:rPr>
+                <w:rFonts w:asciiTheme="minorHAnsi" w:hAnsiTheme="minorHAnsi" w:cstheme="minorHAnsi"/>
+                <w:color w:val="000000" w:themeColor="text1"/>
+                <w:sz w:val="22"/>
+                <w:szCs w:val="22"/>
               </w:rPr>
             </w:pPr>
           </w:p>
@@ -4206,24 +4273,23 @@
           </w:tcPr>
           <w:p>
             <w:pPr>
-              <w:jc w:val="center"/>
-              <w:rPr>
-                <w:rFonts w:asciiTheme="minorHAnsi" w:hAnsiTheme="minorHAnsi" w:cstheme="minorHAnsi"/>
-                <w:color w:val="000000" w:themeColor="text1"/>
-                <w:sz w:val="22"/>
-                <w:szCs w:val="22"/>
-                <w:lang w:val="es-AR"/>
-              </w:rPr>
-            </w:pPr>
-            <w:r>
-              <w:rPr>
-                <w:rFonts w:asciiTheme="minorHAnsi" w:hAnsiTheme="minorHAnsi" w:cstheme="minorHAnsi"/>
-                <w:color w:val="000000" w:themeColor="text1"/>
-                <w:sz w:val="22"/>
-                <w:szCs w:val="22"/>
-                <w:lang w:val="es-AR"/>
-              </w:rPr>
-              <w:t>FH</w:t>
+              <w:pStyle w:val="PSI-Normal"/>
+              <w:jc w:val="center"/>
+              <w:rPr>
+                <w:rFonts w:asciiTheme="minorHAnsi" w:hAnsiTheme="minorHAnsi" w:cstheme="minorHAnsi"/>
+                <w:color w:val="000000" w:themeColor="text1"/>
+                <w:sz w:val="22"/>
+                <w:szCs w:val="22"/>
+              </w:rPr>
+            </w:pPr>
+            <w:r>
+              <w:rPr>
+                <w:rFonts w:asciiTheme="minorHAnsi" w:hAnsiTheme="minorHAnsi" w:cstheme="minorHAnsi"/>
+                <w:color w:val="000000" w:themeColor="text1"/>
+                <w:sz w:val="22"/>
+                <w:szCs w:val="22"/>
+              </w:rPr>
+              <w:t>CH</w:t>
             </w:r>
           </w:p>
         </w:tc>
@@ -4240,21 +4306,20 @@
           </w:tcPr>
           <w:p>
             <w:pPr>
-              <w:rPr>
-                <w:rFonts w:asciiTheme="minorHAnsi" w:hAnsiTheme="minorHAnsi" w:cstheme="minorHAnsi"/>
-                <w:sz w:val="22"/>
-                <w:szCs w:val="22"/>
-                <w:lang w:val="es-AR"/>
-              </w:rPr>
-            </w:pPr>
-            <w:r>
-              <w:rPr>
-                <w:rFonts w:asciiTheme="minorHAnsi" w:hAnsiTheme="minorHAnsi" w:cstheme="minorHAnsi"/>
-                <w:sz w:val="22"/>
-                <w:szCs w:val="22"/>
-                <w:lang w:val="es-AR"/>
-              </w:rPr>
-              <w:t>Revisar Modelo de casos de uso</w:t>
+              <w:pStyle w:val="PSI-Normal"/>
+              <w:rPr>
+                <w:rFonts w:asciiTheme="minorHAnsi" w:hAnsiTheme="minorHAnsi" w:cstheme="minorHAnsi"/>
+                <w:sz w:val="22"/>
+                <w:szCs w:val="22"/>
+              </w:rPr>
+            </w:pPr>
+            <w:r>
+              <w:rPr>
+                <w:rFonts w:asciiTheme="minorHAnsi" w:hAnsiTheme="minorHAnsi" w:cstheme="minorHAnsi"/>
+                <w:sz w:val="22"/>
+                <w:szCs w:val="22"/>
+              </w:rPr>
+              <w:t>Realizar planificación de riesgos – Iteración C4</w:t>
             </w:r>
           </w:p>
         </w:tc>
@@ -4265,20 +4330,18 @@
           </w:tcPr>
           <w:p>
             <w:pPr>
-              <w:jc w:val="center"/>
-              <w:rPr>
-                <w:rFonts w:asciiTheme="minorHAnsi" w:hAnsiTheme="minorHAnsi" w:cstheme="minorHAnsi"/>
-                <w:sz w:val="22"/>
-                <w:szCs w:val="22"/>
-                <w:lang w:val="es-AR"/>
-              </w:rPr>
-            </w:pPr>
-            <w:r>
-              <w:rPr>
-                <w:rFonts w:asciiTheme="minorHAnsi" w:hAnsiTheme="minorHAnsi" w:cstheme="minorHAnsi"/>
-                <w:sz w:val="22"/>
-                <w:szCs w:val="22"/>
-                <w:lang w:val="es-AR"/>
+              <w:pStyle w:val="PSI-Normal"/>
+              <w:rPr>
+                <w:rFonts w:asciiTheme="minorHAnsi" w:hAnsiTheme="minorHAnsi" w:cstheme="minorHAnsi"/>
+                <w:sz w:val="22"/>
+                <w:szCs w:val="22"/>
+              </w:rPr>
+            </w:pPr>
+            <w:r>
+              <w:rPr>
+                <w:rFonts w:asciiTheme="minorHAnsi" w:hAnsiTheme="minorHAnsi" w:cstheme="minorHAnsi"/>
+                <w:sz w:val="22"/>
+                <w:szCs w:val="22"/>
               </w:rPr>
               <w:t>20/01</w:t>
             </w:r>
@@ -4291,22 +4354,20 @@
           </w:tcPr>
           <w:p>
             <w:pPr>
-              <w:jc w:val="center"/>
-              <w:rPr>
-                <w:rFonts w:asciiTheme="minorHAnsi" w:hAnsiTheme="minorHAnsi" w:cstheme="minorHAnsi"/>
-                <w:sz w:val="22"/>
-                <w:szCs w:val="22"/>
-                <w:lang w:val="es-AR"/>
-              </w:rPr>
-            </w:pPr>
-            <w:r>
-              <w:rPr>
-                <w:rFonts w:asciiTheme="minorHAnsi" w:hAnsiTheme="minorHAnsi" w:cstheme="minorHAnsi"/>
-                <w:sz w:val="22"/>
-                <w:szCs w:val="22"/>
-                <w:lang w:val="es-AR"/>
-              </w:rPr>
-              <w:t>22/01</w:t>
+              <w:pStyle w:val="PSI-Normal"/>
+              <w:rPr>
+                <w:rFonts w:asciiTheme="minorHAnsi" w:hAnsiTheme="minorHAnsi" w:cstheme="minorHAnsi"/>
+                <w:sz w:val="22"/>
+                <w:szCs w:val="22"/>
+              </w:rPr>
+            </w:pPr>
+            <w:r>
+              <w:rPr>
+                <w:rFonts w:asciiTheme="minorHAnsi" w:hAnsiTheme="minorHAnsi" w:cstheme="minorHAnsi"/>
+                <w:sz w:val="22"/>
+                <w:szCs w:val="22"/>
+              </w:rPr>
+              <w:t>20/01</w:t>
             </w:r>
           </w:p>
         </w:tc>
@@ -4317,15 +4378,24 @@
           </w:tcPr>
           <w:p>
             <w:pPr>
-              <w:jc w:val="center"/>
-              <w:rPr>
-                <w:rFonts w:asciiTheme="minorHAnsi" w:hAnsiTheme="minorHAnsi" w:cstheme="minorHAnsi"/>
-                <w:color w:val="000000" w:themeColor="text1"/>
-                <w:sz w:val="22"/>
-                <w:szCs w:val="22"/>
-                <w:lang w:val="es-AR"/>
-              </w:rPr>
-            </w:pPr>
+              <w:pStyle w:val="PSI-Normal"/>
+              <w:jc w:val="center"/>
+              <w:rPr>
+                <w:rFonts w:asciiTheme="minorHAnsi" w:hAnsiTheme="minorHAnsi" w:cstheme="minorHAnsi"/>
+                <w:color w:val="000000" w:themeColor="text1"/>
+                <w:sz w:val="22"/>
+                <w:szCs w:val="22"/>
+              </w:rPr>
+            </w:pPr>
+            <w:r>
+              <w:rPr>
+                <w:rFonts w:asciiTheme="minorHAnsi" w:hAnsiTheme="minorHAnsi" w:cstheme="minorHAnsi"/>
+                <w:color w:val="000000" w:themeColor="text1"/>
+                <w:sz w:val="22"/>
+                <w:szCs w:val="22"/>
+              </w:rPr>
+              <w:t>-</w:t>
+            </w:r>
           </w:p>
         </w:tc>
         <w:tc>
@@ -4335,13 +4405,13 @@
           </w:tcPr>
           <w:p>
             <w:pPr>
-              <w:jc w:val="center"/>
-              <w:rPr>
-                <w:rFonts w:asciiTheme="minorHAnsi" w:hAnsiTheme="minorHAnsi" w:cstheme="minorHAnsi"/>
-                <w:color w:val="000000" w:themeColor="text1"/>
-                <w:sz w:val="22"/>
-                <w:szCs w:val="22"/>
-                <w:lang w:val="es-AR"/>
+              <w:pStyle w:val="PSI-Normal"/>
+              <w:jc w:val="center"/>
+              <w:rPr>
+                <w:rFonts w:asciiTheme="minorHAnsi" w:hAnsiTheme="minorHAnsi" w:cstheme="minorHAnsi"/>
+                <w:color w:val="000000" w:themeColor="text1"/>
+                <w:sz w:val="22"/>
+                <w:szCs w:val="22"/>
               </w:rPr>
             </w:pPr>
           </w:p>
@@ -4353,24 +4423,23 @@
           </w:tcPr>
           <w:p>
             <w:pPr>
-              <w:jc w:val="center"/>
-              <w:rPr>
-                <w:rFonts w:asciiTheme="minorHAnsi" w:hAnsiTheme="minorHAnsi" w:cstheme="minorHAnsi"/>
-                <w:color w:val="000000" w:themeColor="text1"/>
-                <w:sz w:val="22"/>
-                <w:szCs w:val="22"/>
-                <w:lang w:val="es-AR"/>
-              </w:rPr>
-            </w:pPr>
-            <w:r>
-              <w:rPr>
-                <w:rFonts w:asciiTheme="minorHAnsi" w:hAnsiTheme="minorHAnsi" w:cstheme="minorHAnsi"/>
-                <w:color w:val="000000" w:themeColor="text1"/>
-                <w:sz w:val="22"/>
-                <w:szCs w:val="22"/>
-                <w:lang w:val="es-AR"/>
-              </w:rPr>
-              <w:t>CA</w:t>
+              <w:pStyle w:val="PSI-Normal"/>
+              <w:jc w:val="center"/>
+              <w:rPr>
+                <w:rFonts w:asciiTheme="minorHAnsi" w:hAnsiTheme="minorHAnsi" w:cstheme="minorHAnsi"/>
+                <w:color w:val="000000" w:themeColor="text1"/>
+                <w:sz w:val="22"/>
+                <w:szCs w:val="22"/>
+              </w:rPr>
+            </w:pPr>
+            <w:r>
+              <w:rPr>
+                <w:rFonts w:asciiTheme="minorHAnsi" w:hAnsiTheme="minorHAnsi" w:cstheme="minorHAnsi"/>
+                <w:color w:val="000000" w:themeColor="text1"/>
+                <w:sz w:val="22"/>
+                <w:szCs w:val="22"/>
+              </w:rPr>
+              <w:t>CH</w:t>
             </w:r>
           </w:p>
         </w:tc>
@@ -4387,21 +4456,20 @@
           </w:tcPr>
           <w:p>
             <w:pPr>
-              <w:rPr>
-                <w:rFonts w:asciiTheme="minorHAnsi" w:hAnsiTheme="minorHAnsi" w:cstheme="minorHAnsi"/>
-                <w:sz w:val="22"/>
-                <w:szCs w:val="22"/>
-                <w:lang w:val="es-AR"/>
-              </w:rPr>
-            </w:pPr>
-            <w:r>
-              <w:rPr>
-                <w:rFonts w:asciiTheme="minorHAnsi" w:hAnsiTheme="minorHAnsi" w:cstheme="minorHAnsi"/>
-                <w:sz w:val="22"/>
-                <w:szCs w:val="22"/>
-                <w:lang w:val="es-AR"/>
-              </w:rPr>
-              <w:t>Revisar Modelo de diseño</w:t>
+              <w:pStyle w:val="PSI-Normal"/>
+              <w:rPr>
+                <w:rFonts w:asciiTheme="minorHAnsi" w:hAnsiTheme="minorHAnsi" w:cstheme="minorHAnsi"/>
+                <w:sz w:val="22"/>
+                <w:szCs w:val="22"/>
+              </w:rPr>
+            </w:pPr>
+            <w:r>
+              <w:rPr>
+                <w:rFonts w:asciiTheme="minorHAnsi" w:hAnsiTheme="minorHAnsi" w:cstheme="minorHAnsi"/>
+                <w:sz w:val="22"/>
+                <w:szCs w:val="22"/>
+              </w:rPr>
+              <w:t>Revisar gestión de riesgos</w:t>
             </w:r>
           </w:p>
         </w:tc>
@@ -4412,20 +4480,18 @@
           </w:tcPr>
           <w:p>
             <w:pPr>
-              <w:jc w:val="center"/>
-              <w:rPr>
-                <w:rFonts w:asciiTheme="minorHAnsi" w:hAnsiTheme="minorHAnsi" w:cstheme="minorHAnsi"/>
-                <w:sz w:val="22"/>
-                <w:szCs w:val="22"/>
-                <w:lang w:val="es-AR"/>
-              </w:rPr>
-            </w:pPr>
-            <w:r>
-              <w:rPr>
-                <w:rFonts w:asciiTheme="minorHAnsi" w:hAnsiTheme="minorHAnsi" w:cstheme="minorHAnsi"/>
-                <w:sz w:val="22"/>
-                <w:szCs w:val="22"/>
-                <w:lang w:val="es-AR"/>
+              <w:pStyle w:val="PSI-Normal"/>
+              <w:rPr>
+                <w:rFonts w:asciiTheme="minorHAnsi" w:hAnsiTheme="minorHAnsi" w:cstheme="minorHAnsi"/>
+                <w:sz w:val="22"/>
+                <w:szCs w:val="22"/>
+              </w:rPr>
+            </w:pPr>
+            <w:r>
+              <w:rPr>
+                <w:rFonts w:asciiTheme="minorHAnsi" w:hAnsiTheme="minorHAnsi" w:cstheme="minorHAnsi"/>
+                <w:sz w:val="22"/>
+                <w:szCs w:val="22"/>
               </w:rPr>
               <w:t>20/01</w:t>
             </w:r>
@@ -4438,22 +4504,20 @@
           </w:tcPr>
           <w:p>
             <w:pPr>
-              <w:jc w:val="center"/>
-              <w:rPr>
-                <w:rFonts w:asciiTheme="minorHAnsi" w:hAnsiTheme="minorHAnsi" w:cstheme="minorHAnsi"/>
-                <w:sz w:val="22"/>
-                <w:szCs w:val="22"/>
-                <w:lang w:val="es-AR"/>
-              </w:rPr>
-            </w:pPr>
-            <w:r>
-              <w:rPr>
-                <w:rFonts w:asciiTheme="minorHAnsi" w:hAnsiTheme="minorHAnsi" w:cstheme="minorHAnsi"/>
-                <w:sz w:val="22"/>
-                <w:szCs w:val="22"/>
-                <w:lang w:val="es-AR"/>
-              </w:rPr>
-              <w:t>22/01</w:t>
+              <w:pStyle w:val="PSI-Normal"/>
+              <w:rPr>
+                <w:rFonts w:asciiTheme="minorHAnsi" w:hAnsiTheme="minorHAnsi" w:cstheme="minorHAnsi"/>
+                <w:sz w:val="22"/>
+                <w:szCs w:val="22"/>
+              </w:rPr>
+            </w:pPr>
+            <w:r>
+              <w:rPr>
+                <w:rFonts w:asciiTheme="minorHAnsi" w:hAnsiTheme="minorHAnsi" w:cstheme="minorHAnsi"/>
+                <w:sz w:val="22"/>
+                <w:szCs w:val="22"/>
+              </w:rPr>
+              <w:t>20/01</w:t>
             </w:r>
           </w:p>
         </w:tc>
@@ -4464,15 +4528,24 @@
           </w:tcPr>
           <w:p>
             <w:pPr>
-              <w:jc w:val="center"/>
-              <w:rPr>
-                <w:rFonts w:asciiTheme="minorHAnsi" w:hAnsiTheme="minorHAnsi" w:cstheme="minorHAnsi"/>
-                <w:color w:val="000000" w:themeColor="text1"/>
-                <w:sz w:val="22"/>
-                <w:szCs w:val="22"/>
-                <w:lang w:val="es-AR"/>
-              </w:rPr>
-            </w:pPr>
+              <w:pStyle w:val="PSI-Normal"/>
+              <w:jc w:val="center"/>
+              <w:rPr>
+                <w:rFonts w:asciiTheme="minorHAnsi" w:hAnsiTheme="minorHAnsi" w:cstheme="minorHAnsi"/>
+                <w:color w:val="000000" w:themeColor="text1"/>
+                <w:sz w:val="22"/>
+                <w:szCs w:val="22"/>
+              </w:rPr>
+            </w:pPr>
+            <w:r>
+              <w:rPr>
+                <w:rFonts w:asciiTheme="minorHAnsi" w:hAnsiTheme="minorHAnsi" w:cstheme="minorHAnsi"/>
+                <w:color w:val="000000" w:themeColor="text1"/>
+                <w:sz w:val="22"/>
+                <w:szCs w:val="22"/>
+              </w:rPr>
+              <w:t>-</w:t>
+            </w:r>
           </w:p>
         </w:tc>
         <w:tc>
@@ -4482,13 +4555,13 @@
           </w:tcPr>
           <w:p>
             <w:pPr>
-              <w:jc w:val="center"/>
-              <w:rPr>
-                <w:rFonts w:asciiTheme="minorHAnsi" w:hAnsiTheme="minorHAnsi" w:cstheme="minorHAnsi"/>
-                <w:color w:val="000000" w:themeColor="text1"/>
-                <w:sz w:val="22"/>
-                <w:szCs w:val="22"/>
-                <w:lang w:val="es-AR"/>
+              <w:pStyle w:val="PSI-Normal"/>
+              <w:jc w:val="center"/>
+              <w:rPr>
+                <w:rFonts w:asciiTheme="minorHAnsi" w:hAnsiTheme="minorHAnsi" w:cstheme="minorHAnsi"/>
+                <w:color w:val="000000" w:themeColor="text1"/>
+                <w:sz w:val="22"/>
+                <w:szCs w:val="22"/>
               </w:rPr>
             </w:pPr>
           </w:p>
@@ -4500,24 +4573,23 @@
           </w:tcPr>
           <w:p>
             <w:pPr>
-              <w:jc w:val="center"/>
-              <w:rPr>
-                <w:rFonts w:asciiTheme="minorHAnsi" w:hAnsiTheme="minorHAnsi" w:cstheme="minorHAnsi"/>
-                <w:color w:val="000000" w:themeColor="text1"/>
-                <w:sz w:val="22"/>
-                <w:szCs w:val="22"/>
-                <w:lang w:val="es-AR"/>
-              </w:rPr>
-            </w:pPr>
-            <w:r>
-              <w:rPr>
-                <w:rFonts w:asciiTheme="minorHAnsi" w:hAnsiTheme="minorHAnsi" w:cstheme="minorHAnsi"/>
-                <w:color w:val="000000" w:themeColor="text1"/>
-                <w:sz w:val="22"/>
-                <w:szCs w:val="22"/>
-                <w:lang w:val="es-AR"/>
-              </w:rPr>
-              <w:t>CH</w:t>
+              <w:pStyle w:val="PSI-Normal"/>
+              <w:jc w:val="center"/>
+              <w:rPr>
+                <w:rFonts w:asciiTheme="minorHAnsi" w:hAnsiTheme="minorHAnsi" w:cstheme="minorHAnsi"/>
+                <w:color w:val="000000" w:themeColor="text1"/>
+                <w:sz w:val="22"/>
+                <w:szCs w:val="22"/>
+              </w:rPr>
+            </w:pPr>
+            <w:r>
+              <w:rPr>
+                <w:rFonts w:asciiTheme="minorHAnsi" w:hAnsiTheme="minorHAnsi" w:cstheme="minorHAnsi"/>
+                <w:color w:val="000000" w:themeColor="text1"/>
+                <w:sz w:val="22"/>
+                <w:szCs w:val="22"/>
+              </w:rPr>
+              <w:t>CA, HF</w:t>
             </w:r>
           </w:p>
         </w:tc>
@@ -4534,23 +4606,20 @@
           </w:tcPr>
           <w:p>
             <w:pPr>
-              <w:rPr>
-                <w:rFonts w:asciiTheme="minorHAnsi" w:hAnsiTheme="minorHAnsi" w:cstheme="minorHAnsi"/>
-                <w:b/>
-                <w:bCs/>
-                <w:sz w:val="22"/>
-                <w:szCs w:val="22"/>
-                <w:lang w:val="es-AR"/>
-              </w:rPr>
-            </w:pPr>
-            <w:r>
-              <w:rPr>
-                <w:rFonts w:asciiTheme="minorHAnsi" w:hAnsiTheme="minorHAnsi" w:cstheme="minorHAnsi"/>
-                <w:sz w:val="22"/>
-                <w:szCs w:val="22"/>
-                <w:lang w:val="es-AR"/>
-              </w:rPr>
-              <w:t>Revisar Modelo de datos</w:t>
+              <w:pStyle w:val="PSI-Normal"/>
+              <w:rPr>
+                <w:rFonts w:asciiTheme="minorHAnsi" w:hAnsiTheme="minorHAnsi" w:cstheme="minorHAnsi"/>
+                <w:sz w:val="22"/>
+                <w:szCs w:val="22"/>
+              </w:rPr>
+            </w:pPr>
+            <w:r>
+              <w:rPr>
+                <w:rFonts w:asciiTheme="minorHAnsi" w:hAnsiTheme="minorHAnsi" w:cstheme="minorHAnsi"/>
+                <w:sz w:val="22"/>
+                <w:szCs w:val="22"/>
+              </w:rPr>
+              <w:t>Corregir gestión de riesgos</w:t>
             </w:r>
           </w:p>
         </w:tc>
@@ -4561,22 +4630,20 @@
           </w:tcPr>
           <w:p>
             <w:pPr>
-              <w:jc w:val="center"/>
-              <w:rPr>
-                <w:rFonts w:asciiTheme="minorHAnsi" w:hAnsiTheme="minorHAnsi" w:cstheme="minorHAnsi"/>
-                <w:sz w:val="22"/>
-                <w:szCs w:val="22"/>
-                <w:lang w:val="es-AR"/>
-              </w:rPr>
-            </w:pPr>
-            <w:r>
-              <w:rPr>
-                <w:rFonts w:asciiTheme="minorHAnsi" w:hAnsiTheme="minorHAnsi" w:cstheme="minorHAnsi"/>
-                <w:sz w:val="22"/>
-                <w:szCs w:val="22"/>
-                <w:lang w:val="es-AR"/>
-              </w:rPr>
-              <w:t>22/01</w:t>
+              <w:pStyle w:val="PSI-Normal"/>
+              <w:rPr>
+                <w:rFonts w:asciiTheme="minorHAnsi" w:hAnsiTheme="minorHAnsi" w:cstheme="minorHAnsi"/>
+                <w:sz w:val="22"/>
+                <w:szCs w:val="22"/>
+              </w:rPr>
+            </w:pPr>
+            <w:r>
+              <w:rPr>
+                <w:rFonts w:asciiTheme="minorHAnsi" w:hAnsiTheme="minorHAnsi" w:cstheme="minorHAnsi"/>
+                <w:sz w:val="22"/>
+                <w:szCs w:val="22"/>
+              </w:rPr>
+              <w:t>20/01</w:t>
             </w:r>
           </w:p>
         </w:tc>
@@ -4587,22 +4654,20 @@
           </w:tcPr>
           <w:p>
             <w:pPr>
-              <w:jc w:val="center"/>
-              <w:rPr>
-                <w:rFonts w:asciiTheme="minorHAnsi" w:hAnsiTheme="minorHAnsi" w:cstheme="minorHAnsi"/>
-                <w:sz w:val="22"/>
-                <w:szCs w:val="22"/>
-                <w:lang w:val="es-AR"/>
-              </w:rPr>
-            </w:pPr>
-            <w:r>
-              <w:rPr>
-                <w:rFonts w:asciiTheme="minorHAnsi" w:hAnsiTheme="minorHAnsi" w:cstheme="minorHAnsi"/>
-                <w:sz w:val="22"/>
-                <w:szCs w:val="22"/>
-                <w:lang w:val="es-AR"/>
-              </w:rPr>
-              <w:t>22/01</w:t>
+              <w:pStyle w:val="PSI-Normal"/>
+              <w:rPr>
+                <w:rFonts w:asciiTheme="minorHAnsi" w:hAnsiTheme="minorHAnsi" w:cstheme="minorHAnsi"/>
+                <w:sz w:val="22"/>
+                <w:szCs w:val="22"/>
+              </w:rPr>
+            </w:pPr>
+            <w:r>
+              <w:rPr>
+                <w:rFonts w:asciiTheme="minorHAnsi" w:hAnsiTheme="minorHAnsi" w:cstheme="minorHAnsi"/>
+                <w:sz w:val="22"/>
+                <w:szCs w:val="22"/>
+              </w:rPr>
+              <w:t>20/01</w:t>
             </w:r>
           </w:p>
         </w:tc>
@@ -4613,13 +4678,13 @@
           </w:tcPr>
           <w:p>
             <w:pPr>
-              <w:jc w:val="center"/>
-              <w:rPr>
-                <w:rFonts w:asciiTheme="minorHAnsi" w:hAnsiTheme="minorHAnsi" w:cstheme="minorHAnsi"/>
-                <w:color w:val="000000" w:themeColor="text1"/>
-                <w:sz w:val="22"/>
-                <w:szCs w:val="22"/>
-                <w:lang w:val="es-AR"/>
+              <w:pStyle w:val="PSI-Normal"/>
+              <w:jc w:val="center"/>
+              <w:rPr>
+                <w:rFonts w:asciiTheme="minorHAnsi" w:hAnsiTheme="minorHAnsi" w:cstheme="minorHAnsi"/>
+                <w:color w:val="000000" w:themeColor="text1"/>
+                <w:sz w:val="22"/>
+                <w:szCs w:val="22"/>
               </w:rPr>
             </w:pPr>
           </w:p>
@@ -4631,13 +4696,13 @@
           </w:tcPr>
           <w:p>
             <w:pPr>
-              <w:jc w:val="center"/>
-              <w:rPr>
-                <w:rFonts w:asciiTheme="minorHAnsi" w:hAnsiTheme="minorHAnsi" w:cstheme="minorHAnsi"/>
-                <w:color w:val="000000" w:themeColor="text1"/>
-                <w:sz w:val="22"/>
-                <w:szCs w:val="22"/>
-                <w:lang w:val="es-AR"/>
+              <w:pStyle w:val="PSI-Normal"/>
+              <w:jc w:val="center"/>
+              <w:rPr>
+                <w:rFonts w:asciiTheme="minorHAnsi" w:hAnsiTheme="minorHAnsi" w:cstheme="minorHAnsi"/>
+                <w:color w:val="000000" w:themeColor="text1"/>
+                <w:sz w:val="22"/>
+                <w:szCs w:val="22"/>
               </w:rPr>
             </w:pPr>
           </w:p>
@@ -4649,24 +4714,23 @@
           </w:tcPr>
           <w:p>
             <w:pPr>
-              <w:jc w:val="center"/>
-              <w:rPr>
-                <w:rFonts w:asciiTheme="minorHAnsi" w:hAnsiTheme="minorHAnsi" w:cstheme="minorHAnsi"/>
-                <w:color w:val="000000" w:themeColor="text1"/>
-                <w:sz w:val="22"/>
-                <w:szCs w:val="22"/>
-                <w:lang w:val="es-AR"/>
-              </w:rPr>
-            </w:pPr>
-            <w:r>
-              <w:rPr>
-                <w:rFonts w:asciiTheme="minorHAnsi" w:hAnsiTheme="minorHAnsi" w:cstheme="minorHAnsi"/>
-                <w:color w:val="000000" w:themeColor="text1"/>
-                <w:sz w:val="22"/>
-                <w:szCs w:val="22"/>
-                <w:lang w:val="es-AR"/>
-              </w:rPr>
-              <w:t>FH</w:t>
+              <w:pStyle w:val="PSI-Normal"/>
+              <w:jc w:val="center"/>
+              <w:rPr>
+                <w:rFonts w:asciiTheme="minorHAnsi" w:hAnsiTheme="minorHAnsi" w:cstheme="minorHAnsi"/>
+                <w:color w:val="000000" w:themeColor="text1"/>
+                <w:sz w:val="22"/>
+                <w:szCs w:val="22"/>
+              </w:rPr>
+            </w:pPr>
+            <w:r>
+              <w:rPr>
+                <w:rFonts w:asciiTheme="minorHAnsi" w:hAnsiTheme="minorHAnsi" w:cstheme="minorHAnsi"/>
+                <w:color w:val="000000" w:themeColor="text1"/>
+                <w:sz w:val="22"/>
+                <w:szCs w:val="22"/>
+              </w:rPr>
+              <w:t>CH</w:t>
             </w:r>
           </w:p>
         </w:tc>
@@ -4683,6 +4747,15 @@
           </w:tcPr>
           <w:p>
             <w:pPr>
+              <w:jc w:val="center"/>
+              <w:rPr>
+                <w:rFonts w:asciiTheme="minorHAnsi" w:hAnsiTheme="minorHAnsi" w:cstheme="minorHAnsi"/>
+                <w:sz w:val="22"/>
+                <w:szCs w:val="22"/>
+                <w:lang w:val="es-AR"/>
+              </w:rPr>
+            </w:pPr>
+            <w:r>
               <w:rPr>
                 <w:rFonts w:asciiTheme="minorHAnsi" w:hAnsiTheme="minorHAnsi" w:cstheme="minorHAnsi"/>
                 <w:b/>
@@ -4691,15 +4764,7 @@
                 <w:szCs w:val="22"/>
                 <w:lang w:val="es-AR"/>
               </w:rPr>
-            </w:pPr>
-            <w:r>
-              <w:rPr>
-                <w:rFonts w:asciiTheme="minorHAnsi" w:hAnsiTheme="minorHAnsi" w:cstheme="minorHAnsi"/>
-                <w:sz w:val="22"/>
-                <w:szCs w:val="22"/>
-                <w:lang w:val="es-AR"/>
-              </w:rPr>
-              <w:t>Revisar Implementación</w:t>
+              <w:t>Revisar la documentación del proyecto</w:t>
             </w:r>
           </w:p>
         </w:tc>
@@ -4725,7 +4790,7 @@
                 <w:szCs w:val="22"/>
                 <w:lang w:val="es-AR"/>
               </w:rPr>
-              <w:t>22/01</w:t>
+              <w:t>20/01</w:t>
             </w:r>
           </w:p>
         </w:tc>
@@ -4815,7 +4880,7 @@
                 <w:szCs w:val="22"/>
                 <w:lang w:val="es-AR"/>
               </w:rPr>
-              <w:t>CA</w:t>
+              <w:t>FH, CH, CA</w:t>
             </w:r>
           </w:p>
         </w:tc>
@@ -4834,21 +4899,19 @@
             <w:pPr>
               <w:rPr>
                 <w:rFonts w:asciiTheme="minorHAnsi" w:hAnsiTheme="minorHAnsi" w:cstheme="minorHAnsi"/>
-                <w:b/>
-                <w:bCs/>
-                <w:sz w:val="22"/>
-                <w:szCs w:val="22"/>
-                <w:lang w:val="es-AR"/>
-              </w:rPr>
-            </w:pPr>
-            <w:r>
-              <w:rPr>
-                <w:rFonts w:asciiTheme="minorHAnsi" w:hAnsiTheme="minorHAnsi" w:cstheme="minorHAnsi"/>
-                <w:sz w:val="22"/>
-                <w:szCs w:val="22"/>
-                <w:lang w:val="es-AR"/>
-              </w:rPr>
-              <w:t>Revisar Plan de calidad</w:t>
+                <w:sz w:val="22"/>
+                <w:szCs w:val="22"/>
+                <w:lang w:val="es-AR"/>
+              </w:rPr>
+            </w:pPr>
+            <w:r>
+              <w:rPr>
+                <w:rFonts w:asciiTheme="minorHAnsi" w:hAnsiTheme="minorHAnsi" w:cstheme="minorHAnsi"/>
+                <w:sz w:val="22"/>
+                <w:szCs w:val="22"/>
+                <w:lang w:val="es-AR"/>
+              </w:rPr>
+              <w:t>Revisar especificación de requerimientos</w:t>
             </w:r>
           </w:p>
         </w:tc>
@@ -4874,7 +4937,7 @@
                 <w:szCs w:val="22"/>
                 <w:lang w:val="es-AR"/>
               </w:rPr>
-              <w:t>22/01</w:t>
+              <w:t>20/01</w:t>
             </w:r>
           </w:p>
         </w:tc>
@@ -4900,7 +4963,7 @@
                 <w:szCs w:val="22"/>
                 <w:lang w:val="es-AR"/>
               </w:rPr>
-              <w:t>24/01</w:t>
+              <w:t>20/01</w:t>
             </w:r>
           </w:p>
         </w:tc>
@@ -4964,7 +5027,7 @@
                 <w:szCs w:val="22"/>
                 <w:lang w:val="es-AR"/>
               </w:rPr>
-              <w:t>CH</w:t>
+              <w:t>FH</w:t>
             </w:r>
           </w:p>
         </w:tc>
@@ -4995,7 +5058,7 @@
                 <w:szCs w:val="22"/>
                 <w:lang w:val="es-AR"/>
               </w:rPr>
-              <w:t>Realizar documentos de solicitud de cambios necesarios</w:t>
+              <w:t>Revisar Modelo de casos de uso</w:t>
             </w:r>
           </w:p>
         </w:tc>
@@ -5021,7 +5084,7 @@
                 <w:szCs w:val="22"/>
                 <w:lang w:val="es-AR"/>
               </w:rPr>
-              <w:t>24/01</w:t>
+              <w:t>20/01</w:t>
             </w:r>
           </w:p>
         </w:tc>
@@ -5047,7 +5110,7 @@
                 <w:szCs w:val="22"/>
                 <w:lang w:val="es-AR"/>
               </w:rPr>
-              <w:t>24/01</w:t>
+              <w:t>22/01</w:t>
             </w:r>
           </w:p>
         </w:tc>
@@ -5111,7 +5174,7 @@
                 <w:szCs w:val="22"/>
                 <w:lang w:val="es-AR"/>
               </w:rPr>
-              <w:t>FH, CH, CA</w:t>
+              <w:t>CA</w:t>
             </w:r>
           </w:p>
         </w:tc>
@@ -5128,38 +5191,21 @@
           </w:tcPr>
           <w:p>
             <w:pPr>
-              <w:jc w:val="center"/>
-              <w:rPr>
-                <w:rFonts w:asciiTheme="minorHAnsi" w:hAnsiTheme="minorHAnsi" w:cstheme="minorHAnsi"/>
-                <w:b/>
-                <w:bCs/>
-                <w:sz w:val="22"/>
-                <w:szCs w:val="22"/>
-                <w:vertAlign w:val="superscript"/>
-                <w:lang w:val="es-AR"/>
-              </w:rPr>
-            </w:pPr>
-            <w:r>
-              <w:rPr>
-                <w:rFonts w:asciiTheme="minorHAnsi" w:hAnsiTheme="minorHAnsi" w:cstheme="minorHAnsi"/>
-                <w:b/>
-                <w:bCs/>
-                <w:sz w:val="22"/>
-                <w:szCs w:val="22"/>
-                <w:lang w:val="es-AR"/>
-              </w:rPr>
-              <w:t>Corregir documentación</w:t>
-            </w:r>
-            <w:r>
-              <w:rPr>
-                <w:rFonts w:asciiTheme="minorHAnsi" w:hAnsiTheme="minorHAnsi" w:cstheme="minorHAnsi"/>
-                <w:b/>
-                <w:bCs/>
-                <w:sz w:val="22"/>
-                <w:szCs w:val="22"/>
-                <w:lang w:val="es-AR"/>
-              </w:rPr>
-              <w:t xml:space="preserve"> e implementación</w:t>
+              <w:rPr>
+                <w:rFonts w:asciiTheme="minorHAnsi" w:hAnsiTheme="minorHAnsi" w:cstheme="minorHAnsi"/>
+                <w:sz w:val="22"/>
+                <w:szCs w:val="22"/>
+                <w:lang w:val="es-AR"/>
+              </w:rPr>
+            </w:pPr>
+            <w:r>
+              <w:rPr>
+                <w:rFonts w:asciiTheme="minorHAnsi" w:hAnsiTheme="minorHAnsi" w:cstheme="minorHAnsi"/>
+                <w:sz w:val="22"/>
+                <w:szCs w:val="22"/>
+                <w:lang w:val="es-AR"/>
+              </w:rPr>
+              <w:t>Revisar Modelo de diseño</w:t>
             </w:r>
           </w:p>
         </w:tc>
@@ -5185,7 +5231,7 @@
                 <w:szCs w:val="22"/>
                 <w:lang w:val="es-AR"/>
               </w:rPr>
-              <w:t>24/01</w:t>
+              <w:t>20/01</w:t>
             </w:r>
           </w:p>
         </w:tc>
@@ -5211,7 +5257,7 @@
                 <w:szCs w:val="22"/>
                 <w:lang w:val="es-AR"/>
               </w:rPr>
-              <w:t>27/01</w:t>
+              <w:t>22/01</w:t>
             </w:r>
           </w:p>
         </w:tc>
@@ -5275,7 +5321,7 @@
                 <w:szCs w:val="22"/>
                 <w:lang w:val="es-AR"/>
               </w:rPr>
-              <w:t>FH, CH, CA</w:t>
+              <w:t>CH</w:t>
             </w:r>
           </w:p>
         </w:tc>
@@ -5292,7 +5338,6 @@
           </w:tcPr>
           <w:p>
             <w:pPr>
-              <w:jc w:val="center"/>
               <w:rPr>
                 <w:rFonts w:asciiTheme="minorHAnsi" w:hAnsiTheme="minorHAnsi" w:cstheme="minorHAnsi"/>
                 <w:b/>
@@ -5305,13 +5350,11 @@
             <w:r>
               <w:rPr>
                 <w:rFonts w:asciiTheme="minorHAnsi" w:hAnsiTheme="minorHAnsi" w:cstheme="minorHAnsi"/>
-                <w:b/>
-                <w:bCs/>
-                <w:sz w:val="22"/>
-                <w:szCs w:val="22"/>
-                <w:lang w:val="es-AR"/>
-              </w:rPr>
-              <w:t>Realizar plan de iteración C5</w:t>
+                <w:sz w:val="22"/>
+                <w:szCs w:val="22"/>
+                <w:lang w:val="es-AR"/>
+              </w:rPr>
+              <w:t>Revisar Modelo de datos</w:t>
             </w:r>
           </w:p>
         </w:tc>
@@ -5337,7 +5380,7 @@
                 <w:szCs w:val="22"/>
                 <w:lang w:val="es-AR"/>
               </w:rPr>
-              <w:t>24/01</w:t>
+              <w:t>22/01</w:t>
             </w:r>
           </w:p>
         </w:tc>
@@ -5363,7 +5406,7 @@
                 <w:szCs w:val="22"/>
                 <w:lang w:val="es-AR"/>
               </w:rPr>
-              <w:t>27/01</w:t>
+              <w:t>22/01</w:t>
             </w:r>
           </w:p>
         </w:tc>
@@ -5427,7 +5470,7 @@
                 <w:szCs w:val="22"/>
                 <w:lang w:val="es-AR"/>
               </w:rPr>
-              <w:t>CA</w:t>
+              <w:t>FH</w:t>
             </w:r>
           </w:p>
         </w:tc>
@@ -5446,37 +5489,21 @@
             <w:pPr>
               <w:rPr>
                 <w:rFonts w:asciiTheme="minorHAnsi" w:hAnsiTheme="minorHAnsi" w:cstheme="minorHAnsi"/>
-                <w:sz w:val="22"/>
-                <w:szCs w:val="22"/>
-                <w:lang w:val="es-AR"/>
-              </w:rPr>
-            </w:pPr>
-            <w:r>
-              <w:rPr>
-                <w:rFonts w:asciiTheme="minorHAnsi" w:hAnsiTheme="minorHAnsi" w:cstheme="minorHAnsi"/>
-                <w:sz w:val="22"/>
-                <w:szCs w:val="22"/>
-                <w:lang w:val="es-AR"/>
-              </w:rPr>
-              <w:t xml:space="preserve">Elaborar documento del plan de iteración </w:t>
-            </w:r>
-            <w:r>
-              <w:rPr>
-                <w:rFonts w:asciiTheme="minorHAnsi" w:hAnsiTheme="minorHAnsi" w:cstheme="minorHAnsi"/>
-                <w:sz w:val="22"/>
-                <w:szCs w:val="22"/>
-                <w:lang w:val="es-AR"/>
-              </w:rPr>
-              <w:t xml:space="preserve">de la fase </w:t>
-            </w:r>
-            <w:r>
-              <w:rPr>
-                <w:rFonts w:asciiTheme="minorHAnsi" w:hAnsiTheme="minorHAnsi" w:cstheme="minorHAnsi"/>
-                <w:sz w:val="22"/>
-                <w:szCs w:val="22"/>
-                <w:lang w:val="es-AR"/>
-              </w:rPr>
-              <w:t>C5</w:t>
+                <w:b/>
+                <w:bCs/>
+                <w:sz w:val="22"/>
+                <w:szCs w:val="22"/>
+                <w:lang w:val="es-AR"/>
+              </w:rPr>
+            </w:pPr>
+            <w:r>
+              <w:rPr>
+                <w:rFonts w:asciiTheme="minorHAnsi" w:hAnsiTheme="minorHAnsi" w:cstheme="minorHAnsi"/>
+                <w:sz w:val="22"/>
+                <w:szCs w:val="22"/>
+                <w:lang w:val="es-AR"/>
+              </w:rPr>
+              <w:t>Revisar Implementación</w:t>
             </w:r>
           </w:p>
         </w:tc>
@@ -5502,7 +5529,7 @@
                 <w:szCs w:val="22"/>
                 <w:lang w:val="es-AR"/>
               </w:rPr>
-              <w:t>24/01</w:t>
+              <w:t>22/01</w:t>
             </w:r>
           </w:p>
         </w:tc>
@@ -5611,28 +5638,21 @@
             <w:pPr>
               <w:rPr>
                 <w:rFonts w:asciiTheme="minorHAnsi" w:hAnsiTheme="minorHAnsi" w:cstheme="minorHAnsi"/>
-                <w:sz w:val="22"/>
-                <w:szCs w:val="22"/>
-                <w:lang w:val="es-AR"/>
-              </w:rPr>
-            </w:pPr>
-            <w:r>
-              <w:rPr>
-                <w:rFonts w:asciiTheme="minorHAnsi" w:hAnsiTheme="minorHAnsi" w:cstheme="minorHAnsi"/>
-                <w:sz w:val="22"/>
-                <w:szCs w:val="22"/>
-                <w:lang w:val="es-AR"/>
-              </w:rPr>
-              <w:t xml:space="preserve">Revisar </w:t>
-            </w:r>
-            <w:r>
-              <w:rPr>
-                <w:rFonts w:asciiTheme="minorHAnsi" w:hAnsiTheme="minorHAnsi" w:cstheme="minorHAnsi"/>
-                <w:sz w:val="22"/>
-                <w:szCs w:val="22"/>
-                <w:lang w:val="es-AR"/>
-              </w:rPr>
-              <w:t>plan de iteración C5</w:t>
+                <w:b/>
+                <w:bCs/>
+                <w:sz w:val="22"/>
+                <w:szCs w:val="22"/>
+                <w:lang w:val="es-AR"/>
+              </w:rPr>
+            </w:pPr>
+            <w:r>
+              <w:rPr>
+                <w:rFonts w:asciiTheme="minorHAnsi" w:hAnsiTheme="minorHAnsi" w:cstheme="minorHAnsi"/>
+                <w:sz w:val="22"/>
+                <w:szCs w:val="22"/>
+                <w:lang w:val="es-AR"/>
+              </w:rPr>
+              <w:t>Revisar Plan de calidad</w:t>
             </w:r>
           </w:p>
         </w:tc>
@@ -5658,7 +5678,7 @@
                 <w:szCs w:val="22"/>
                 <w:lang w:val="es-AR"/>
               </w:rPr>
-              <w:t>26/01</w:t>
+              <w:t>22/01</w:t>
             </w:r>
           </w:p>
         </w:tc>
@@ -5684,7 +5704,7 @@
                 <w:szCs w:val="22"/>
                 <w:lang w:val="es-AR"/>
               </w:rPr>
-              <w:t>26/01</w:t>
+              <w:t>24/01</w:t>
             </w:r>
           </w:p>
         </w:tc>
@@ -5748,7 +5768,7 @@
                 <w:szCs w:val="22"/>
                 <w:lang w:val="es-AR"/>
               </w:rPr>
-              <w:t>CH, FH</w:t>
+              <w:t>CH</w:t>
             </w:r>
           </w:p>
         </w:tc>
@@ -5779,16 +5799,7 @@
                 <w:szCs w:val="22"/>
                 <w:lang w:val="es-AR"/>
               </w:rPr>
-              <w:t xml:space="preserve">Realizar correcciones al plan de iteración de la fase de construcción iteración </w:t>
-            </w:r>
-            <w:r>
-              <w:rPr>
-                <w:rFonts w:asciiTheme="minorHAnsi" w:hAnsiTheme="minorHAnsi" w:cstheme="minorHAnsi"/>
-                <w:sz w:val="22"/>
-                <w:szCs w:val="22"/>
-                <w:lang w:val="es-AR"/>
-              </w:rPr>
-              <w:t>2</w:t>
+              <w:t>Realizar documentos de solicitud de cambios necesarios</w:t>
             </w:r>
           </w:p>
         </w:tc>
@@ -5814,7 +5825,7 @@
                 <w:szCs w:val="22"/>
                 <w:lang w:val="es-AR"/>
               </w:rPr>
-              <w:t>27/01</w:t>
+              <w:t>24/01</w:t>
             </w:r>
           </w:p>
         </w:tc>
@@ -5840,7 +5851,7 @@
                 <w:szCs w:val="22"/>
                 <w:lang w:val="es-AR"/>
               </w:rPr>
-              <w:t>27/01</w:t>
+              <w:t>24/01</w:t>
             </w:r>
           </w:p>
         </w:tc>
@@ -5904,7 +5915,7 @@
                 <w:szCs w:val="22"/>
                 <w:lang w:val="es-AR"/>
               </w:rPr>
-              <w:t>CA</w:t>
+              <w:t>FH, CH, CA</w:t>
             </w:r>
           </w:p>
         </w:tc>
@@ -5924,21 +5935,814 @@
               <w:jc w:val="center"/>
               <w:rPr>
                 <w:rFonts w:asciiTheme="minorHAnsi" w:hAnsiTheme="minorHAnsi" w:cstheme="minorHAnsi"/>
-                <w:sz w:val="22"/>
-                <w:szCs w:val="22"/>
-                <w:lang w:val="es-AR"/>
-              </w:rPr>
-            </w:pPr>
-            <w:r>
-              <w:rPr>
-                <w:rFonts w:asciiTheme="minorHAnsi" w:hAnsiTheme="minorHAnsi" w:cstheme="minorHAnsi"/>
                 <w:b/>
                 <w:bCs/>
                 <w:sz w:val="22"/>
                 <w:szCs w:val="22"/>
+                <w:vertAlign w:val="superscript"/>
+                <w:lang w:val="es-AR"/>
+              </w:rPr>
+            </w:pPr>
+            <w:r>
+              <w:rPr>
+                <w:rFonts w:asciiTheme="minorHAnsi" w:hAnsiTheme="minorHAnsi" w:cstheme="minorHAnsi"/>
+                <w:b/>
+                <w:bCs/>
+                <w:sz w:val="22"/>
+                <w:szCs w:val="22"/>
                 <w:lang w:val="es-AR"/>
               </w:rPr>
               <w:lastRenderedPageBreak/>
+              <w:t>Corregir documentación</w:t>
+            </w:r>
+            <w:r>
+              <w:rPr>
+                <w:rFonts w:asciiTheme="minorHAnsi" w:hAnsiTheme="minorHAnsi" w:cstheme="minorHAnsi"/>
+                <w:b/>
+                <w:bCs/>
+                <w:sz w:val="22"/>
+                <w:szCs w:val="22"/>
+                <w:lang w:val="es-AR"/>
+              </w:rPr>
+              <w:t xml:space="preserve"> e implementación</w:t>
+            </w:r>
+          </w:p>
+        </w:tc>
+        <w:tc>
+          <w:tcPr>
+            <w:tcW w:w="440" w:type="pct"/>
+            <w:vAlign w:val="center"/>
+          </w:tcPr>
+          <w:p>
+            <w:pPr>
+              <w:jc w:val="center"/>
+              <w:rPr>
+                <w:rFonts w:asciiTheme="minorHAnsi" w:hAnsiTheme="minorHAnsi" w:cstheme="minorHAnsi"/>
+                <w:sz w:val="22"/>
+                <w:szCs w:val="22"/>
+                <w:lang w:val="es-AR"/>
+              </w:rPr>
+            </w:pPr>
+            <w:r>
+              <w:rPr>
+                <w:rFonts w:asciiTheme="minorHAnsi" w:hAnsiTheme="minorHAnsi" w:cstheme="minorHAnsi"/>
+                <w:sz w:val="22"/>
+                <w:szCs w:val="22"/>
+                <w:lang w:val="es-AR"/>
+              </w:rPr>
+              <w:t>24/01</w:t>
+            </w:r>
+          </w:p>
+        </w:tc>
+        <w:tc>
+          <w:tcPr>
+            <w:tcW w:w="440" w:type="pct"/>
+            <w:vAlign w:val="center"/>
+          </w:tcPr>
+          <w:p>
+            <w:pPr>
+              <w:jc w:val="center"/>
+              <w:rPr>
+                <w:rFonts w:asciiTheme="minorHAnsi" w:hAnsiTheme="minorHAnsi" w:cstheme="minorHAnsi"/>
+                <w:sz w:val="22"/>
+                <w:szCs w:val="22"/>
+                <w:lang w:val="es-AR"/>
+              </w:rPr>
+            </w:pPr>
+            <w:r>
+              <w:rPr>
+                <w:rFonts w:asciiTheme="minorHAnsi" w:hAnsiTheme="minorHAnsi" w:cstheme="minorHAnsi"/>
+                <w:sz w:val="22"/>
+                <w:szCs w:val="22"/>
+                <w:lang w:val="es-AR"/>
+              </w:rPr>
+              <w:t>27/01</w:t>
+            </w:r>
+          </w:p>
+        </w:tc>
+        <w:tc>
+          <w:tcPr>
+            <w:tcW w:w="646" w:type="pct"/>
+            <w:vAlign w:val="center"/>
+          </w:tcPr>
+          <w:p>
+            <w:pPr>
+              <w:jc w:val="center"/>
+              <w:rPr>
+                <w:rFonts w:asciiTheme="minorHAnsi" w:hAnsiTheme="minorHAnsi" w:cstheme="minorHAnsi"/>
+                <w:color w:val="000000" w:themeColor="text1"/>
+                <w:sz w:val="22"/>
+                <w:szCs w:val="22"/>
+                <w:lang w:val="es-AR"/>
+              </w:rPr>
+            </w:pPr>
+          </w:p>
+        </w:tc>
+        <w:tc>
+          <w:tcPr>
+            <w:tcW w:w="662" w:type="pct"/>
+            <w:vAlign w:val="center"/>
+          </w:tcPr>
+          <w:p>
+            <w:pPr>
+              <w:jc w:val="center"/>
+              <w:rPr>
+                <w:rFonts w:asciiTheme="minorHAnsi" w:hAnsiTheme="minorHAnsi" w:cstheme="minorHAnsi"/>
+                <w:color w:val="000000" w:themeColor="text1"/>
+                <w:sz w:val="22"/>
+                <w:szCs w:val="22"/>
+                <w:lang w:val="es-AR"/>
+              </w:rPr>
+            </w:pPr>
+          </w:p>
+        </w:tc>
+        <w:tc>
+          <w:tcPr>
+            <w:tcW w:w="792" w:type="pct"/>
+            <w:vAlign w:val="center"/>
+          </w:tcPr>
+          <w:p>
+            <w:pPr>
+              <w:jc w:val="center"/>
+              <w:rPr>
+                <w:rFonts w:asciiTheme="minorHAnsi" w:hAnsiTheme="minorHAnsi" w:cstheme="minorHAnsi"/>
+                <w:color w:val="000000" w:themeColor="text1"/>
+                <w:sz w:val="22"/>
+                <w:szCs w:val="22"/>
+                <w:lang w:val="es-AR"/>
+              </w:rPr>
+            </w:pPr>
+            <w:r>
+              <w:rPr>
+                <w:rFonts w:asciiTheme="minorHAnsi" w:hAnsiTheme="minorHAnsi" w:cstheme="minorHAnsi"/>
+                <w:color w:val="000000" w:themeColor="text1"/>
+                <w:sz w:val="22"/>
+                <w:szCs w:val="22"/>
+                <w:lang w:val="es-AR"/>
+              </w:rPr>
+              <w:t>FH, CH, CA</w:t>
+            </w:r>
+          </w:p>
+        </w:tc>
+      </w:tr>
+      <w:tr>
+        <w:trPr>
+          <w:trHeight w:val="537"/>
+          <w:jc w:val="center"/>
+        </w:trPr>
+        <w:tc>
+          <w:tcPr>
+            <w:tcW w:w="2020" w:type="pct"/>
+            <w:vAlign w:val="center"/>
+          </w:tcPr>
+          <w:p>
+            <w:pPr>
+              <w:jc w:val="center"/>
+              <w:rPr>
+                <w:rFonts w:asciiTheme="minorHAnsi" w:hAnsiTheme="minorHAnsi" w:cstheme="minorHAnsi"/>
+                <w:b/>
+                <w:bCs/>
+                <w:sz w:val="22"/>
+                <w:szCs w:val="22"/>
+                <w:lang w:val="es-AR"/>
+              </w:rPr>
+            </w:pPr>
+            <w:r>
+              <w:rPr>
+                <w:rFonts w:asciiTheme="minorHAnsi" w:hAnsiTheme="minorHAnsi" w:cstheme="minorHAnsi"/>
+                <w:b/>
+                <w:bCs/>
+                <w:sz w:val="22"/>
+                <w:szCs w:val="22"/>
+                <w:lang w:val="es-AR"/>
+              </w:rPr>
+              <w:t>Realizar plan de iteración C5</w:t>
+            </w:r>
+          </w:p>
+        </w:tc>
+        <w:tc>
+          <w:tcPr>
+            <w:tcW w:w="440" w:type="pct"/>
+            <w:vAlign w:val="center"/>
+          </w:tcPr>
+          <w:p>
+            <w:pPr>
+              <w:jc w:val="center"/>
+              <w:rPr>
+                <w:rFonts w:asciiTheme="minorHAnsi" w:hAnsiTheme="minorHAnsi" w:cstheme="minorHAnsi"/>
+                <w:sz w:val="22"/>
+                <w:szCs w:val="22"/>
+                <w:lang w:val="es-AR"/>
+              </w:rPr>
+            </w:pPr>
+            <w:r>
+              <w:rPr>
+                <w:rFonts w:asciiTheme="minorHAnsi" w:hAnsiTheme="minorHAnsi" w:cstheme="minorHAnsi"/>
+                <w:sz w:val="22"/>
+                <w:szCs w:val="22"/>
+                <w:lang w:val="es-AR"/>
+              </w:rPr>
+              <w:t>24/01</w:t>
+            </w:r>
+          </w:p>
+        </w:tc>
+        <w:tc>
+          <w:tcPr>
+            <w:tcW w:w="440" w:type="pct"/>
+            <w:vAlign w:val="center"/>
+          </w:tcPr>
+          <w:p>
+            <w:pPr>
+              <w:jc w:val="center"/>
+              <w:rPr>
+                <w:rFonts w:asciiTheme="minorHAnsi" w:hAnsiTheme="minorHAnsi" w:cstheme="minorHAnsi"/>
+                <w:sz w:val="22"/>
+                <w:szCs w:val="22"/>
+                <w:lang w:val="es-AR"/>
+              </w:rPr>
+            </w:pPr>
+            <w:r>
+              <w:rPr>
+                <w:rFonts w:asciiTheme="minorHAnsi" w:hAnsiTheme="minorHAnsi" w:cstheme="minorHAnsi"/>
+                <w:sz w:val="22"/>
+                <w:szCs w:val="22"/>
+                <w:lang w:val="es-AR"/>
+              </w:rPr>
+              <w:t>27/01</w:t>
+            </w:r>
+          </w:p>
+        </w:tc>
+        <w:tc>
+          <w:tcPr>
+            <w:tcW w:w="646" w:type="pct"/>
+            <w:vAlign w:val="center"/>
+          </w:tcPr>
+          <w:p>
+            <w:pPr>
+              <w:jc w:val="center"/>
+              <w:rPr>
+                <w:rFonts w:asciiTheme="minorHAnsi" w:hAnsiTheme="minorHAnsi" w:cstheme="minorHAnsi"/>
+                <w:color w:val="000000" w:themeColor="text1"/>
+                <w:sz w:val="22"/>
+                <w:szCs w:val="22"/>
+                <w:lang w:val="es-AR"/>
+              </w:rPr>
+            </w:pPr>
+          </w:p>
+        </w:tc>
+        <w:tc>
+          <w:tcPr>
+            <w:tcW w:w="662" w:type="pct"/>
+            <w:vAlign w:val="center"/>
+          </w:tcPr>
+          <w:p>
+            <w:pPr>
+              <w:jc w:val="center"/>
+              <w:rPr>
+                <w:rFonts w:asciiTheme="minorHAnsi" w:hAnsiTheme="minorHAnsi" w:cstheme="minorHAnsi"/>
+                <w:color w:val="000000" w:themeColor="text1"/>
+                <w:sz w:val="22"/>
+                <w:szCs w:val="22"/>
+                <w:lang w:val="es-AR"/>
+              </w:rPr>
+            </w:pPr>
+          </w:p>
+        </w:tc>
+        <w:tc>
+          <w:tcPr>
+            <w:tcW w:w="792" w:type="pct"/>
+            <w:vAlign w:val="center"/>
+          </w:tcPr>
+          <w:p>
+            <w:pPr>
+              <w:jc w:val="center"/>
+              <w:rPr>
+                <w:rFonts w:asciiTheme="minorHAnsi" w:hAnsiTheme="minorHAnsi" w:cstheme="minorHAnsi"/>
+                <w:color w:val="000000" w:themeColor="text1"/>
+                <w:sz w:val="22"/>
+                <w:szCs w:val="22"/>
+                <w:lang w:val="es-AR"/>
+              </w:rPr>
+            </w:pPr>
+            <w:r>
+              <w:rPr>
+                <w:rFonts w:asciiTheme="minorHAnsi" w:hAnsiTheme="minorHAnsi" w:cstheme="minorHAnsi"/>
+                <w:color w:val="000000" w:themeColor="text1"/>
+                <w:sz w:val="22"/>
+                <w:szCs w:val="22"/>
+                <w:lang w:val="es-AR"/>
+              </w:rPr>
+              <w:t>CA</w:t>
+            </w:r>
+          </w:p>
+        </w:tc>
+      </w:tr>
+      <w:tr>
+        <w:trPr>
+          <w:trHeight w:val="537"/>
+          <w:jc w:val="center"/>
+        </w:trPr>
+        <w:tc>
+          <w:tcPr>
+            <w:tcW w:w="2020" w:type="pct"/>
+            <w:vAlign w:val="center"/>
+          </w:tcPr>
+          <w:p>
+            <w:pPr>
+              <w:rPr>
+                <w:rFonts w:asciiTheme="minorHAnsi" w:hAnsiTheme="minorHAnsi" w:cstheme="minorHAnsi"/>
+                <w:sz w:val="22"/>
+                <w:szCs w:val="22"/>
+                <w:lang w:val="es-AR"/>
+              </w:rPr>
+            </w:pPr>
+            <w:r>
+              <w:rPr>
+                <w:rFonts w:asciiTheme="minorHAnsi" w:hAnsiTheme="minorHAnsi" w:cstheme="minorHAnsi"/>
+                <w:sz w:val="22"/>
+                <w:szCs w:val="22"/>
+                <w:lang w:val="es-AR"/>
+              </w:rPr>
+              <w:t xml:space="preserve">Elaborar documento del plan de iteración </w:t>
+            </w:r>
+            <w:r>
+              <w:rPr>
+                <w:rFonts w:asciiTheme="minorHAnsi" w:hAnsiTheme="minorHAnsi" w:cstheme="minorHAnsi"/>
+                <w:sz w:val="22"/>
+                <w:szCs w:val="22"/>
+                <w:lang w:val="es-AR"/>
+              </w:rPr>
+              <w:t xml:space="preserve">de la fase </w:t>
+            </w:r>
+            <w:r>
+              <w:rPr>
+                <w:rFonts w:asciiTheme="minorHAnsi" w:hAnsiTheme="minorHAnsi" w:cstheme="minorHAnsi"/>
+                <w:sz w:val="22"/>
+                <w:szCs w:val="22"/>
+                <w:lang w:val="es-AR"/>
+              </w:rPr>
+              <w:t>C5</w:t>
+            </w:r>
+          </w:p>
+        </w:tc>
+        <w:tc>
+          <w:tcPr>
+            <w:tcW w:w="440" w:type="pct"/>
+            <w:vAlign w:val="center"/>
+          </w:tcPr>
+          <w:p>
+            <w:pPr>
+              <w:jc w:val="center"/>
+              <w:rPr>
+                <w:rFonts w:asciiTheme="minorHAnsi" w:hAnsiTheme="minorHAnsi" w:cstheme="minorHAnsi"/>
+                <w:sz w:val="22"/>
+                <w:szCs w:val="22"/>
+                <w:lang w:val="es-AR"/>
+              </w:rPr>
+            </w:pPr>
+            <w:r>
+              <w:rPr>
+                <w:rFonts w:asciiTheme="minorHAnsi" w:hAnsiTheme="minorHAnsi" w:cstheme="minorHAnsi"/>
+                <w:sz w:val="22"/>
+                <w:szCs w:val="22"/>
+                <w:lang w:val="es-AR"/>
+              </w:rPr>
+              <w:t>24/01</w:t>
+            </w:r>
+          </w:p>
+        </w:tc>
+        <w:tc>
+          <w:tcPr>
+            <w:tcW w:w="440" w:type="pct"/>
+            <w:vAlign w:val="center"/>
+          </w:tcPr>
+          <w:p>
+            <w:pPr>
+              <w:jc w:val="center"/>
+              <w:rPr>
+                <w:rFonts w:asciiTheme="minorHAnsi" w:hAnsiTheme="minorHAnsi" w:cstheme="minorHAnsi"/>
+                <w:sz w:val="22"/>
+                <w:szCs w:val="22"/>
+                <w:lang w:val="es-AR"/>
+              </w:rPr>
+            </w:pPr>
+            <w:r>
+              <w:rPr>
+                <w:rFonts w:asciiTheme="minorHAnsi" w:hAnsiTheme="minorHAnsi" w:cstheme="minorHAnsi"/>
+                <w:sz w:val="22"/>
+                <w:szCs w:val="22"/>
+                <w:lang w:val="es-AR"/>
+              </w:rPr>
+              <w:t>24/01</w:t>
+            </w:r>
+          </w:p>
+        </w:tc>
+        <w:tc>
+          <w:tcPr>
+            <w:tcW w:w="646" w:type="pct"/>
+            <w:vAlign w:val="center"/>
+          </w:tcPr>
+          <w:p>
+            <w:pPr>
+              <w:jc w:val="center"/>
+              <w:rPr>
+                <w:rFonts w:asciiTheme="minorHAnsi" w:hAnsiTheme="minorHAnsi" w:cstheme="minorHAnsi"/>
+                <w:color w:val="000000" w:themeColor="text1"/>
+                <w:sz w:val="22"/>
+                <w:szCs w:val="22"/>
+                <w:lang w:val="es-AR"/>
+              </w:rPr>
+            </w:pPr>
+          </w:p>
+        </w:tc>
+        <w:tc>
+          <w:tcPr>
+            <w:tcW w:w="662" w:type="pct"/>
+            <w:vAlign w:val="center"/>
+          </w:tcPr>
+          <w:p>
+            <w:pPr>
+              <w:jc w:val="center"/>
+              <w:rPr>
+                <w:rFonts w:asciiTheme="minorHAnsi" w:hAnsiTheme="minorHAnsi" w:cstheme="minorHAnsi"/>
+                <w:color w:val="000000" w:themeColor="text1"/>
+                <w:sz w:val="22"/>
+                <w:szCs w:val="22"/>
+                <w:lang w:val="es-AR"/>
+              </w:rPr>
+            </w:pPr>
+          </w:p>
+        </w:tc>
+        <w:tc>
+          <w:tcPr>
+            <w:tcW w:w="792" w:type="pct"/>
+            <w:vAlign w:val="center"/>
+          </w:tcPr>
+          <w:p>
+            <w:pPr>
+              <w:jc w:val="center"/>
+              <w:rPr>
+                <w:rFonts w:asciiTheme="minorHAnsi" w:hAnsiTheme="minorHAnsi" w:cstheme="minorHAnsi"/>
+                <w:color w:val="000000" w:themeColor="text1"/>
+                <w:sz w:val="22"/>
+                <w:szCs w:val="22"/>
+                <w:lang w:val="es-AR"/>
+              </w:rPr>
+            </w:pPr>
+            <w:r>
+              <w:rPr>
+                <w:rFonts w:asciiTheme="minorHAnsi" w:hAnsiTheme="minorHAnsi" w:cstheme="minorHAnsi"/>
+                <w:color w:val="000000" w:themeColor="text1"/>
+                <w:sz w:val="22"/>
+                <w:szCs w:val="22"/>
+                <w:lang w:val="es-AR"/>
+              </w:rPr>
+              <w:t>CA</w:t>
+            </w:r>
+          </w:p>
+        </w:tc>
+      </w:tr>
+      <w:tr>
+        <w:trPr>
+          <w:trHeight w:val="537"/>
+          <w:jc w:val="center"/>
+        </w:trPr>
+        <w:tc>
+          <w:tcPr>
+            <w:tcW w:w="2020" w:type="pct"/>
+            <w:vAlign w:val="center"/>
+          </w:tcPr>
+          <w:p>
+            <w:pPr>
+              <w:rPr>
+                <w:rFonts w:asciiTheme="minorHAnsi" w:hAnsiTheme="minorHAnsi" w:cstheme="minorHAnsi"/>
+                <w:sz w:val="22"/>
+                <w:szCs w:val="22"/>
+                <w:lang w:val="es-AR"/>
+              </w:rPr>
+            </w:pPr>
+            <w:r>
+              <w:rPr>
+                <w:rFonts w:asciiTheme="minorHAnsi" w:hAnsiTheme="minorHAnsi" w:cstheme="minorHAnsi"/>
+                <w:sz w:val="22"/>
+                <w:szCs w:val="22"/>
+                <w:lang w:val="es-AR"/>
+              </w:rPr>
+              <w:t xml:space="preserve">Revisar </w:t>
+            </w:r>
+            <w:r>
+              <w:rPr>
+                <w:rFonts w:asciiTheme="minorHAnsi" w:hAnsiTheme="minorHAnsi" w:cstheme="minorHAnsi"/>
+                <w:sz w:val="22"/>
+                <w:szCs w:val="22"/>
+                <w:lang w:val="es-AR"/>
+              </w:rPr>
+              <w:t>plan de iteración C5</w:t>
+            </w:r>
+          </w:p>
+        </w:tc>
+        <w:tc>
+          <w:tcPr>
+            <w:tcW w:w="440" w:type="pct"/>
+            <w:vAlign w:val="center"/>
+          </w:tcPr>
+          <w:p>
+            <w:pPr>
+              <w:jc w:val="center"/>
+              <w:rPr>
+                <w:rFonts w:asciiTheme="minorHAnsi" w:hAnsiTheme="minorHAnsi" w:cstheme="minorHAnsi"/>
+                <w:sz w:val="22"/>
+                <w:szCs w:val="22"/>
+                <w:lang w:val="es-AR"/>
+              </w:rPr>
+            </w:pPr>
+            <w:r>
+              <w:rPr>
+                <w:rFonts w:asciiTheme="minorHAnsi" w:hAnsiTheme="minorHAnsi" w:cstheme="minorHAnsi"/>
+                <w:sz w:val="22"/>
+                <w:szCs w:val="22"/>
+                <w:lang w:val="es-AR"/>
+              </w:rPr>
+              <w:t>26/01</w:t>
+            </w:r>
+          </w:p>
+        </w:tc>
+        <w:tc>
+          <w:tcPr>
+            <w:tcW w:w="440" w:type="pct"/>
+            <w:vAlign w:val="center"/>
+          </w:tcPr>
+          <w:p>
+            <w:pPr>
+              <w:jc w:val="center"/>
+              <w:rPr>
+                <w:rFonts w:asciiTheme="minorHAnsi" w:hAnsiTheme="minorHAnsi" w:cstheme="minorHAnsi"/>
+                <w:sz w:val="22"/>
+                <w:szCs w:val="22"/>
+                <w:lang w:val="es-AR"/>
+              </w:rPr>
+            </w:pPr>
+            <w:r>
+              <w:rPr>
+                <w:rFonts w:asciiTheme="minorHAnsi" w:hAnsiTheme="minorHAnsi" w:cstheme="minorHAnsi"/>
+                <w:sz w:val="22"/>
+                <w:szCs w:val="22"/>
+                <w:lang w:val="es-AR"/>
+              </w:rPr>
+              <w:t>26/01</w:t>
+            </w:r>
+          </w:p>
+        </w:tc>
+        <w:tc>
+          <w:tcPr>
+            <w:tcW w:w="646" w:type="pct"/>
+            <w:vAlign w:val="center"/>
+          </w:tcPr>
+          <w:p>
+            <w:pPr>
+              <w:jc w:val="center"/>
+              <w:rPr>
+                <w:rFonts w:asciiTheme="minorHAnsi" w:hAnsiTheme="minorHAnsi" w:cstheme="minorHAnsi"/>
+                <w:color w:val="000000" w:themeColor="text1"/>
+                <w:sz w:val="22"/>
+                <w:szCs w:val="22"/>
+                <w:lang w:val="es-AR"/>
+              </w:rPr>
+            </w:pPr>
+          </w:p>
+        </w:tc>
+        <w:tc>
+          <w:tcPr>
+            <w:tcW w:w="662" w:type="pct"/>
+            <w:vAlign w:val="center"/>
+          </w:tcPr>
+          <w:p>
+            <w:pPr>
+              <w:jc w:val="center"/>
+              <w:rPr>
+                <w:rFonts w:asciiTheme="minorHAnsi" w:hAnsiTheme="minorHAnsi" w:cstheme="minorHAnsi"/>
+                <w:color w:val="000000" w:themeColor="text1"/>
+                <w:sz w:val="22"/>
+                <w:szCs w:val="22"/>
+                <w:lang w:val="es-AR"/>
+              </w:rPr>
+            </w:pPr>
+          </w:p>
+        </w:tc>
+        <w:tc>
+          <w:tcPr>
+            <w:tcW w:w="792" w:type="pct"/>
+            <w:vAlign w:val="center"/>
+          </w:tcPr>
+          <w:p>
+            <w:pPr>
+              <w:jc w:val="center"/>
+              <w:rPr>
+                <w:rFonts w:asciiTheme="minorHAnsi" w:hAnsiTheme="minorHAnsi" w:cstheme="minorHAnsi"/>
+                <w:color w:val="000000" w:themeColor="text1"/>
+                <w:sz w:val="22"/>
+                <w:szCs w:val="22"/>
+                <w:lang w:val="es-AR"/>
+              </w:rPr>
+            </w:pPr>
+            <w:r>
+              <w:rPr>
+                <w:rFonts w:asciiTheme="minorHAnsi" w:hAnsiTheme="minorHAnsi" w:cstheme="minorHAnsi"/>
+                <w:color w:val="000000" w:themeColor="text1"/>
+                <w:sz w:val="22"/>
+                <w:szCs w:val="22"/>
+                <w:lang w:val="es-AR"/>
+              </w:rPr>
+              <w:t>CH, FH</w:t>
+            </w:r>
+          </w:p>
+        </w:tc>
+      </w:tr>
+      <w:tr>
+        <w:trPr>
+          <w:trHeight w:val="537"/>
+          <w:jc w:val="center"/>
+        </w:trPr>
+        <w:tc>
+          <w:tcPr>
+            <w:tcW w:w="2020" w:type="pct"/>
+            <w:vAlign w:val="center"/>
+          </w:tcPr>
+          <w:p>
+            <w:pPr>
+              <w:rPr>
+                <w:rFonts w:asciiTheme="minorHAnsi" w:hAnsiTheme="minorHAnsi" w:cstheme="minorHAnsi"/>
+                <w:sz w:val="22"/>
+                <w:szCs w:val="22"/>
+                <w:lang w:val="es-AR"/>
+              </w:rPr>
+            </w:pPr>
+            <w:r>
+              <w:rPr>
+                <w:rFonts w:asciiTheme="minorHAnsi" w:hAnsiTheme="minorHAnsi" w:cstheme="minorHAnsi"/>
+                <w:sz w:val="22"/>
+                <w:szCs w:val="22"/>
+                <w:lang w:val="es-AR"/>
+              </w:rPr>
+              <w:t xml:space="preserve">Realizar correcciones al plan de iteración de la fase de construcción iteración </w:t>
+            </w:r>
+            <w:r>
+              <w:rPr>
+                <w:rFonts w:asciiTheme="minorHAnsi" w:hAnsiTheme="minorHAnsi" w:cstheme="minorHAnsi"/>
+                <w:sz w:val="22"/>
+                <w:szCs w:val="22"/>
+                <w:lang w:val="es-AR"/>
+              </w:rPr>
+              <w:t>2</w:t>
+            </w:r>
+          </w:p>
+        </w:tc>
+        <w:tc>
+          <w:tcPr>
+            <w:tcW w:w="440" w:type="pct"/>
+            <w:vAlign w:val="center"/>
+          </w:tcPr>
+          <w:p>
+            <w:pPr>
+              <w:jc w:val="center"/>
+              <w:rPr>
+                <w:rFonts w:asciiTheme="minorHAnsi" w:hAnsiTheme="minorHAnsi" w:cstheme="minorHAnsi"/>
+                <w:sz w:val="22"/>
+                <w:szCs w:val="22"/>
+                <w:lang w:val="es-AR"/>
+              </w:rPr>
+            </w:pPr>
+            <w:r>
+              <w:rPr>
+                <w:rFonts w:asciiTheme="minorHAnsi" w:hAnsiTheme="minorHAnsi" w:cstheme="minorHAnsi"/>
+                <w:sz w:val="22"/>
+                <w:szCs w:val="22"/>
+                <w:lang w:val="es-AR"/>
+              </w:rPr>
+              <w:t>27/01</w:t>
+            </w:r>
+          </w:p>
+        </w:tc>
+        <w:tc>
+          <w:tcPr>
+            <w:tcW w:w="440" w:type="pct"/>
+            <w:vAlign w:val="center"/>
+          </w:tcPr>
+          <w:p>
+            <w:pPr>
+              <w:jc w:val="center"/>
+              <w:rPr>
+                <w:rFonts w:asciiTheme="minorHAnsi" w:hAnsiTheme="minorHAnsi" w:cstheme="minorHAnsi"/>
+                <w:sz w:val="22"/>
+                <w:szCs w:val="22"/>
+                <w:lang w:val="es-AR"/>
+              </w:rPr>
+            </w:pPr>
+            <w:r>
+              <w:rPr>
+                <w:rFonts w:asciiTheme="minorHAnsi" w:hAnsiTheme="minorHAnsi" w:cstheme="minorHAnsi"/>
+                <w:sz w:val="22"/>
+                <w:szCs w:val="22"/>
+                <w:lang w:val="es-AR"/>
+              </w:rPr>
+              <w:t>27/01</w:t>
+            </w:r>
+          </w:p>
+        </w:tc>
+        <w:tc>
+          <w:tcPr>
+            <w:tcW w:w="646" w:type="pct"/>
+            <w:vAlign w:val="center"/>
+          </w:tcPr>
+          <w:p>
+            <w:pPr>
+              <w:jc w:val="center"/>
+              <w:rPr>
+                <w:rFonts w:asciiTheme="minorHAnsi" w:hAnsiTheme="minorHAnsi" w:cstheme="minorHAnsi"/>
+                <w:color w:val="000000" w:themeColor="text1"/>
+                <w:sz w:val="22"/>
+                <w:szCs w:val="22"/>
+                <w:lang w:val="es-AR"/>
+              </w:rPr>
+            </w:pPr>
+          </w:p>
+        </w:tc>
+        <w:tc>
+          <w:tcPr>
+            <w:tcW w:w="662" w:type="pct"/>
+            <w:vAlign w:val="center"/>
+          </w:tcPr>
+          <w:p>
+            <w:pPr>
+              <w:jc w:val="center"/>
+              <w:rPr>
+                <w:rFonts w:asciiTheme="minorHAnsi" w:hAnsiTheme="minorHAnsi" w:cstheme="minorHAnsi"/>
+                <w:color w:val="000000" w:themeColor="text1"/>
+                <w:sz w:val="22"/>
+                <w:szCs w:val="22"/>
+                <w:lang w:val="es-AR"/>
+              </w:rPr>
+            </w:pPr>
+          </w:p>
+        </w:tc>
+        <w:tc>
+          <w:tcPr>
+            <w:tcW w:w="792" w:type="pct"/>
+            <w:vAlign w:val="center"/>
+          </w:tcPr>
+          <w:p>
+            <w:pPr>
+              <w:jc w:val="center"/>
+              <w:rPr>
+                <w:rFonts w:asciiTheme="minorHAnsi" w:hAnsiTheme="minorHAnsi" w:cstheme="minorHAnsi"/>
+                <w:color w:val="000000" w:themeColor="text1"/>
+                <w:sz w:val="22"/>
+                <w:szCs w:val="22"/>
+                <w:lang w:val="es-AR"/>
+              </w:rPr>
+            </w:pPr>
+            <w:r>
+              <w:rPr>
+                <w:rFonts w:asciiTheme="minorHAnsi" w:hAnsiTheme="minorHAnsi" w:cstheme="minorHAnsi"/>
+                <w:color w:val="000000" w:themeColor="text1"/>
+                <w:sz w:val="22"/>
+                <w:szCs w:val="22"/>
+                <w:lang w:val="es-AR"/>
+              </w:rPr>
+              <w:t>CA</w:t>
+            </w:r>
+          </w:p>
+        </w:tc>
+      </w:tr>
+      <w:tr>
+        <w:trPr>
+          <w:trHeight w:val="537"/>
+          <w:jc w:val="center"/>
+        </w:trPr>
+        <w:tc>
+          <w:tcPr>
+            <w:tcW w:w="2020" w:type="pct"/>
+            <w:vAlign w:val="center"/>
+          </w:tcPr>
+          <w:p>
+            <w:pPr>
+              <w:jc w:val="center"/>
+              <w:rPr>
+                <w:rFonts w:asciiTheme="minorHAnsi" w:hAnsiTheme="minorHAnsi" w:cstheme="minorHAnsi"/>
+                <w:sz w:val="22"/>
+                <w:szCs w:val="22"/>
+                <w:lang w:val="es-AR"/>
+              </w:rPr>
+            </w:pPr>
+            <w:r>
+              <w:rPr>
+                <w:rFonts w:asciiTheme="minorHAnsi" w:hAnsiTheme="minorHAnsi" w:cstheme="minorHAnsi"/>
+                <w:b/>
+                <w:bCs/>
+                <w:sz w:val="22"/>
+                <w:szCs w:val="22"/>
+                <w:lang w:val="es-AR"/>
+              </w:rPr>
               <w:t>Realizar cierre de iteración C4</w:t>
             </w:r>
           </w:p>
@@ -7136,6 +7940,7 @@
         <w:rPr>
           <w:lang w:val="es-AR"/>
         </w:rPr>
+        <w:lastRenderedPageBreak/>
         <w:t>Humanos:</w:t>
       </w:r>
     </w:p>
@@ -7223,7 +8028,6 @@
       </w:pPr>
       <w:bookmarkStart w:id="11" w:name="_Toc188264148"/>
       <w:r>
-        <w:lastRenderedPageBreak/>
         <w:t>Objetivos No A</w:t>
       </w:r>
       <w:r>

</xml_diff>

<commit_message>
Doc: Se modifico el plan de iteracion para poner las fechas de las responsabilidades realizadas, se modifico la mitad del documento de especificacion de requerimientos para que sea claro, completo, no ambiguo y testeable.
</commit_message>
<xml_diff>
--- a/3. Etapa de construcción/Iteración 4/Plan de iteración/Plan de Iteración C4_Vesta Risk Manager_T-Code.docx
+++ b/3. Etapa de construcción/Iteración 4/Plan de iteración/Plan de Iteración C4_Vesta Risk Manager_T-Code.docx
@@ -2773,7 +2773,7 @@
                 <w:szCs w:val="22"/>
                 <w:lang w:val="es-AR"/>
               </w:rPr>
-              <w:t>0</w:t>
+              <w:t>1</w:t>
             </w:r>
             <w:r>
               <w:rPr>
@@ -2830,6 +2830,16 @@
                 <w:lang w:val="es-AR"/>
               </w:rPr>
             </w:pPr>
+            <w:r>
+              <w:rPr>
+                <w:rFonts w:asciiTheme="minorHAnsi" w:hAnsiTheme="minorHAnsi" w:cstheme="minorHAnsi"/>
+                <w:color w:val="000000" w:themeColor="text1"/>
+                <w:sz w:val="22"/>
+                <w:szCs w:val="22"/>
+                <w:lang w:val="es-AR"/>
+              </w:rPr>
+              <w:t>-</w:t>
+            </w:r>
           </w:p>
         </w:tc>
         <w:tc>
@@ -2987,6 +2997,16 @@
                 <w:lang w:val="es-AR"/>
               </w:rPr>
             </w:pPr>
+            <w:r>
+              <w:rPr>
+                <w:rFonts w:asciiTheme="minorHAnsi" w:hAnsiTheme="minorHAnsi" w:cstheme="minorHAnsi"/>
+                <w:color w:val="000000" w:themeColor="text1"/>
+                <w:sz w:val="22"/>
+                <w:szCs w:val="22"/>
+                <w:lang w:val="es-AR"/>
+              </w:rPr>
+              <w:t>-</w:t>
+            </w:r>
           </w:p>
         </w:tc>
         <w:tc>
@@ -3170,6 +3190,15 @@
                 <w:szCs w:val="22"/>
               </w:rPr>
             </w:pPr>
+            <w:r>
+              <w:rPr>
+                <w:rFonts w:asciiTheme="minorHAnsi" w:hAnsiTheme="minorHAnsi" w:cstheme="minorHAnsi"/>
+                <w:color w:val="000000" w:themeColor="text1"/>
+                <w:sz w:val="22"/>
+                <w:szCs w:val="22"/>
+              </w:rPr>
+              <w:t>-</w:t>
+            </w:r>
           </w:p>
         </w:tc>
         <w:tc>
@@ -3320,6 +3349,15 @@
                 <w:szCs w:val="22"/>
               </w:rPr>
             </w:pPr>
+            <w:r>
+              <w:rPr>
+                <w:rFonts w:asciiTheme="minorHAnsi" w:hAnsiTheme="minorHAnsi" w:cstheme="minorHAnsi"/>
+                <w:color w:val="000000" w:themeColor="text1"/>
+                <w:sz w:val="22"/>
+                <w:szCs w:val="22"/>
+              </w:rPr>
+              <w:t>-</w:t>
+            </w:r>
           </w:p>
         </w:tc>
         <w:tc>
@@ -4983,6 +5021,16 @@
                 <w:lang w:val="es-AR"/>
               </w:rPr>
             </w:pPr>
+            <w:r>
+              <w:rPr>
+                <w:rFonts w:asciiTheme="minorHAnsi" w:hAnsiTheme="minorHAnsi" w:cstheme="minorHAnsi"/>
+                <w:color w:val="000000" w:themeColor="text1"/>
+                <w:sz w:val="22"/>
+                <w:szCs w:val="22"/>
+                <w:lang w:val="es-AR"/>
+              </w:rPr>
+              <w:t>-</w:t>
+            </w:r>
           </w:p>
         </w:tc>
         <w:tc>
@@ -5001,6 +5049,16 @@
                 <w:lang w:val="es-AR"/>
               </w:rPr>
             </w:pPr>
+            <w:r>
+              <w:rPr>
+                <w:rFonts w:asciiTheme="minorHAnsi" w:hAnsiTheme="minorHAnsi" w:cstheme="minorHAnsi"/>
+                <w:color w:val="000000" w:themeColor="text1"/>
+                <w:sz w:val="22"/>
+                <w:szCs w:val="22"/>
+                <w:lang w:val="es-AR"/>
+              </w:rPr>
+              <w:t>-</w:t>
+            </w:r>
           </w:p>
         </w:tc>
         <w:tc>
@@ -5420,12 +5478,22 @@
               <w:jc w:val="center"/>
               <w:rPr>
                 <w:rFonts w:asciiTheme="minorHAnsi" w:hAnsiTheme="minorHAnsi" w:cstheme="minorHAnsi"/>
-                <w:color w:val="000000" w:themeColor="text1"/>
-                <w:sz w:val="22"/>
-                <w:szCs w:val="22"/>
-                <w:lang w:val="es-AR"/>
-              </w:rPr>
-            </w:pPr>
+                <w:color w:val="00B050"/>
+                <w:sz w:val="22"/>
+                <w:szCs w:val="22"/>
+                <w:lang w:val="es-AR"/>
+              </w:rPr>
+            </w:pPr>
+            <w:r>
+              <w:rPr>
+                <w:rFonts w:asciiTheme="minorHAnsi" w:hAnsiTheme="minorHAnsi" w:cstheme="minorHAnsi"/>
+                <w:color w:val="00B050"/>
+                <w:sz w:val="22"/>
+                <w:szCs w:val="22"/>
+                <w:lang w:val="es-AR"/>
+              </w:rPr>
+              <w:t>20/01</w:t>
+            </w:r>
           </w:p>
         </w:tc>
         <w:tc>
@@ -5438,12 +5506,22 @@
               <w:jc w:val="center"/>
               <w:rPr>
                 <w:rFonts w:asciiTheme="minorHAnsi" w:hAnsiTheme="minorHAnsi" w:cstheme="minorHAnsi"/>
-                <w:color w:val="000000" w:themeColor="text1"/>
-                <w:sz w:val="22"/>
-                <w:szCs w:val="22"/>
-                <w:lang w:val="es-AR"/>
-              </w:rPr>
-            </w:pPr>
+                <w:color w:val="00B050"/>
+                <w:sz w:val="22"/>
+                <w:szCs w:val="22"/>
+                <w:lang w:val="es-AR"/>
+              </w:rPr>
+            </w:pPr>
+            <w:r>
+              <w:rPr>
+                <w:rFonts w:asciiTheme="minorHAnsi" w:hAnsiTheme="minorHAnsi" w:cstheme="minorHAnsi"/>
+                <w:color w:val="00B050"/>
+                <w:sz w:val="22"/>
+                <w:szCs w:val="22"/>
+                <w:lang w:val="es-AR"/>
+              </w:rPr>
+              <w:t>20/01</w:t>
+            </w:r>
           </w:p>
         </w:tc>
         <w:tc>

</xml_diff>

<commit_message>
Doc: Se realizo la estimacion de la iteracion 5 de la fase de construccion
</commit_message>
<xml_diff>
--- a/3. Etapa de construcción/Iteración 4/Plan de iteración/Plan de Iteración C4_Vesta Risk Manager_T-Code.docx
+++ b/3. Etapa de construcción/Iteración 4/Plan de iteración/Plan de Iteración C4_Vesta Risk Manager_T-Code.docx
@@ -7198,6 +7198,16 @@
                 <w:lang w:val="es-AR"/>
               </w:rPr>
             </w:pPr>
+            <w:r>
+              <w:rPr>
+                <w:rFonts w:asciiTheme="minorHAnsi" w:hAnsiTheme="minorHAnsi" w:cstheme="minorHAnsi"/>
+                <w:color w:val="000000" w:themeColor="text1"/>
+                <w:sz w:val="22"/>
+                <w:szCs w:val="22"/>
+                <w:lang w:val="es-AR"/>
+              </w:rPr>
+              <w:t>-</w:t>
+            </w:r>
           </w:p>
         </w:tc>
         <w:tc>
@@ -7216,6 +7226,16 @@
                 <w:lang w:val="es-AR"/>
               </w:rPr>
             </w:pPr>
+            <w:r>
+              <w:rPr>
+                <w:rFonts w:asciiTheme="minorHAnsi" w:hAnsiTheme="minorHAnsi" w:cstheme="minorHAnsi"/>
+                <w:color w:val="000000" w:themeColor="text1"/>
+                <w:sz w:val="22"/>
+                <w:szCs w:val="22"/>
+                <w:lang w:val="es-AR"/>
+              </w:rPr>
+              <w:t>-</w:t>
+            </w:r>
           </w:p>
         </w:tc>
         <w:tc>

</xml_diff>

<commit_message>
Doc: se realizo el cierre de la iteracion C4
</commit_message>
<xml_diff>
--- a/3. Etapa de construcción/Iteración 4/Plan de iteración/Plan de Iteración C4_Vesta Risk Manager_T-Code.docx
+++ b/3. Etapa de construcción/Iteración 4/Plan de iteración/Plan de Iteración C4_Vesta Risk Manager_T-Code.docx
@@ -1667,7 +1667,7 @@
                 <w:noProof/>
                 <w:webHidden/>
               </w:rPr>
-              <w:t>6</w:t>
+              <w:t>7</w:t>
             </w:r>
             <w:r>
               <w:rPr>
@@ -1740,7 +1740,7 @@
                 <w:noProof/>
                 <w:webHidden/>
               </w:rPr>
-              <w:t>6</w:t>
+              <w:t>7</w:t>
             </w:r>
             <w:r>
               <w:rPr>
@@ -1813,7 +1813,7 @@
                 <w:noProof/>
                 <w:webHidden/>
               </w:rPr>
-              <w:t>6</w:t>
+              <w:t>7</w:t>
             </w:r>
             <w:r>
               <w:rPr>
@@ -4152,6 +4152,15 @@
                 <w:szCs w:val="22"/>
               </w:rPr>
             </w:pPr>
+            <w:r>
+              <w:rPr>
+                <w:rFonts w:asciiTheme="minorHAnsi" w:hAnsiTheme="minorHAnsi" w:cstheme="minorHAnsi"/>
+                <w:color w:val="000000" w:themeColor="text1"/>
+                <w:sz w:val="22"/>
+                <w:szCs w:val="22"/>
+              </w:rPr>
+              <w:t>-</w:t>
+            </w:r>
           </w:p>
         </w:tc>
         <w:tc>
@@ -4302,6 +4311,15 @@
                 <w:szCs w:val="22"/>
               </w:rPr>
             </w:pPr>
+            <w:r>
+              <w:rPr>
+                <w:rFonts w:asciiTheme="minorHAnsi" w:hAnsiTheme="minorHAnsi" w:cstheme="minorHAnsi"/>
+                <w:color w:val="000000" w:themeColor="text1"/>
+                <w:sz w:val="22"/>
+                <w:szCs w:val="22"/>
+              </w:rPr>
+              <w:t>-</w:t>
+            </w:r>
           </w:p>
         </w:tc>
         <w:tc>
@@ -4452,6 +4470,15 @@
                 <w:szCs w:val="22"/>
               </w:rPr>
             </w:pPr>
+            <w:r>
+              <w:rPr>
+                <w:rFonts w:asciiTheme="minorHAnsi" w:hAnsiTheme="minorHAnsi" w:cstheme="minorHAnsi"/>
+                <w:color w:val="000000" w:themeColor="text1"/>
+                <w:sz w:val="22"/>
+                <w:szCs w:val="22"/>
+              </w:rPr>
+              <w:t>-</w:t>
+            </w:r>
           </w:p>
         </w:tc>
         <w:tc>
@@ -4602,6 +4629,15 @@
                 <w:szCs w:val="22"/>
               </w:rPr>
             </w:pPr>
+            <w:r>
+              <w:rPr>
+                <w:rFonts w:asciiTheme="minorHAnsi" w:hAnsiTheme="minorHAnsi" w:cstheme="minorHAnsi"/>
+                <w:color w:val="000000" w:themeColor="text1"/>
+                <w:sz w:val="22"/>
+                <w:szCs w:val="22"/>
+              </w:rPr>
+              <w:t>-</w:t>
+            </w:r>
           </w:p>
         </w:tc>
         <w:tc>
@@ -4725,6 +4761,15 @@
                 <w:szCs w:val="22"/>
               </w:rPr>
             </w:pPr>
+            <w:r>
+              <w:rPr>
+                <w:rFonts w:asciiTheme="minorHAnsi" w:hAnsiTheme="minorHAnsi" w:cstheme="minorHAnsi"/>
+                <w:color w:val="000000" w:themeColor="text1"/>
+                <w:sz w:val="22"/>
+                <w:szCs w:val="22"/>
+              </w:rPr>
+              <w:t>-</w:t>
+            </w:r>
           </w:p>
         </w:tc>
         <w:tc>
@@ -4743,6 +4788,15 @@
                 <w:szCs w:val="22"/>
               </w:rPr>
             </w:pPr>
+            <w:r>
+              <w:rPr>
+                <w:rFonts w:asciiTheme="minorHAnsi" w:hAnsiTheme="minorHAnsi" w:cstheme="minorHAnsi"/>
+                <w:color w:val="000000" w:themeColor="text1"/>
+                <w:sz w:val="22"/>
+                <w:szCs w:val="22"/>
+              </w:rPr>
+              <w:t>-</w:t>
+            </w:r>
           </w:p>
         </w:tc>
         <w:tc>
@@ -4874,6 +4928,16 @@
                 <w:lang w:val="es-AR"/>
               </w:rPr>
             </w:pPr>
+            <w:r>
+              <w:rPr>
+                <w:rFonts w:asciiTheme="minorHAnsi" w:hAnsiTheme="minorHAnsi" w:cstheme="minorHAnsi"/>
+                <w:color w:val="000000" w:themeColor="text1"/>
+                <w:sz w:val="22"/>
+                <w:szCs w:val="22"/>
+                <w:lang w:val="es-AR"/>
+              </w:rPr>
+              <w:t>-</w:t>
+            </w:r>
           </w:p>
         </w:tc>
         <w:tc>
@@ -4892,6 +4956,16 @@
                 <w:lang w:val="es-AR"/>
               </w:rPr>
             </w:pPr>
+            <w:r>
+              <w:rPr>
+                <w:rFonts w:asciiTheme="minorHAnsi" w:hAnsiTheme="minorHAnsi" w:cstheme="minorHAnsi"/>
+                <w:color w:val="000000" w:themeColor="text1"/>
+                <w:sz w:val="22"/>
+                <w:szCs w:val="22"/>
+                <w:lang w:val="es-AR"/>
+              </w:rPr>
+              <w:t>-</w:t>
+            </w:r>
           </w:p>
         </w:tc>
         <w:tc>
@@ -5188,6 +5262,16 @@
                 <w:lang w:val="es-AR"/>
               </w:rPr>
             </w:pPr>
+            <w:r>
+              <w:rPr>
+                <w:rFonts w:asciiTheme="minorHAnsi" w:hAnsiTheme="minorHAnsi" w:cstheme="minorHAnsi"/>
+                <w:color w:val="000000" w:themeColor="text1"/>
+                <w:sz w:val="22"/>
+                <w:szCs w:val="22"/>
+                <w:lang w:val="es-AR"/>
+              </w:rPr>
+              <w:t>-</w:t>
+            </w:r>
           </w:p>
         </w:tc>
         <w:tc>
@@ -5206,6 +5290,16 @@
                 <w:lang w:val="es-AR"/>
               </w:rPr>
             </w:pPr>
+            <w:r>
+              <w:rPr>
+                <w:rFonts w:asciiTheme="minorHAnsi" w:hAnsiTheme="minorHAnsi" w:cstheme="minorHAnsi"/>
+                <w:color w:val="000000" w:themeColor="text1"/>
+                <w:sz w:val="22"/>
+                <w:szCs w:val="22"/>
+                <w:lang w:val="es-AR"/>
+              </w:rPr>
+              <w:t>-</w:t>
+            </w:r>
           </w:p>
         </w:tc>
         <w:tc>
@@ -5321,38 +5415,31 @@
         </w:tc>
         <w:tc>
           <w:tcPr>
-            <w:tcW w:w="646" w:type="pct"/>
-            <w:vAlign w:val="center"/>
-          </w:tcPr>
-          <w:p>
-            <w:pPr>
-              <w:jc w:val="center"/>
-              <w:rPr>
-                <w:rFonts w:asciiTheme="minorHAnsi" w:hAnsiTheme="minorHAnsi" w:cstheme="minorHAnsi"/>
-                <w:color w:val="000000" w:themeColor="text1"/>
-                <w:sz w:val="22"/>
-                <w:szCs w:val="22"/>
-                <w:lang w:val="es-AR"/>
-              </w:rPr>
-            </w:pPr>
-          </w:p>
-        </w:tc>
-        <w:tc>
-          <w:tcPr>
-            <w:tcW w:w="662" w:type="pct"/>
-            <w:vAlign w:val="center"/>
-          </w:tcPr>
-          <w:p>
-            <w:pPr>
-              <w:jc w:val="center"/>
-              <w:rPr>
-                <w:rFonts w:asciiTheme="minorHAnsi" w:hAnsiTheme="minorHAnsi" w:cstheme="minorHAnsi"/>
-                <w:color w:val="000000" w:themeColor="text1"/>
-                <w:sz w:val="22"/>
-                <w:szCs w:val="22"/>
-                <w:lang w:val="es-AR"/>
-              </w:rPr>
-            </w:pPr>
+            <w:tcW w:w="1308" w:type="pct"/>
+            <w:gridSpan w:val="2"/>
+            <w:vAlign w:val="center"/>
+          </w:tcPr>
+          <w:p>
+            <w:pPr>
+              <w:jc w:val="center"/>
+              <w:rPr>
+                <w:rFonts w:asciiTheme="minorHAnsi" w:hAnsiTheme="minorHAnsi" w:cstheme="minorHAnsi"/>
+                <w:color w:val="000000" w:themeColor="text1"/>
+                <w:sz w:val="22"/>
+                <w:szCs w:val="22"/>
+                <w:lang w:val="es-AR"/>
+              </w:rPr>
+            </w:pPr>
+            <w:r>
+              <w:rPr>
+                <w:rFonts w:asciiTheme="minorHAnsi" w:hAnsiTheme="minorHAnsi" w:cstheme="minorHAnsi"/>
+                <w:color w:val="FF0000"/>
+                <w:sz w:val="22"/>
+                <w:szCs w:val="22"/>
+                <w:lang w:val="es-AR"/>
+              </w:rPr>
+              <w:t>Sin realizar</w:t>
+            </w:r>
           </w:p>
         </w:tc>
         <w:tc>
@@ -5639,38 +5726,31 @@
         </w:tc>
         <w:tc>
           <w:tcPr>
-            <w:tcW w:w="646" w:type="pct"/>
-            <w:vAlign w:val="center"/>
-          </w:tcPr>
-          <w:p>
-            <w:pPr>
-              <w:jc w:val="center"/>
-              <w:rPr>
-                <w:rFonts w:asciiTheme="minorHAnsi" w:hAnsiTheme="minorHAnsi" w:cstheme="minorHAnsi"/>
-                <w:color w:val="000000" w:themeColor="text1"/>
-                <w:sz w:val="22"/>
-                <w:szCs w:val="22"/>
-                <w:lang w:val="es-AR"/>
-              </w:rPr>
-            </w:pPr>
-          </w:p>
-        </w:tc>
-        <w:tc>
-          <w:tcPr>
-            <w:tcW w:w="662" w:type="pct"/>
-            <w:vAlign w:val="center"/>
-          </w:tcPr>
-          <w:p>
-            <w:pPr>
-              <w:jc w:val="center"/>
-              <w:rPr>
-                <w:rFonts w:asciiTheme="minorHAnsi" w:hAnsiTheme="minorHAnsi" w:cstheme="minorHAnsi"/>
-                <w:color w:val="000000" w:themeColor="text1"/>
-                <w:sz w:val="22"/>
-                <w:szCs w:val="22"/>
-                <w:lang w:val="es-AR"/>
-              </w:rPr>
-            </w:pPr>
+            <w:tcW w:w="1308" w:type="pct"/>
+            <w:gridSpan w:val="2"/>
+            <w:vAlign w:val="center"/>
+          </w:tcPr>
+          <w:p>
+            <w:pPr>
+              <w:jc w:val="center"/>
+              <w:rPr>
+                <w:rFonts w:asciiTheme="minorHAnsi" w:hAnsiTheme="minorHAnsi" w:cstheme="minorHAnsi"/>
+                <w:color w:val="000000" w:themeColor="text1"/>
+                <w:sz w:val="22"/>
+                <w:szCs w:val="22"/>
+                <w:lang w:val="es-AR"/>
+              </w:rPr>
+            </w:pPr>
+            <w:r>
+              <w:rPr>
+                <w:rFonts w:asciiTheme="minorHAnsi" w:hAnsiTheme="minorHAnsi" w:cstheme="minorHAnsi"/>
+                <w:color w:val="FF0000"/>
+                <w:sz w:val="22"/>
+                <w:szCs w:val="22"/>
+                <w:lang w:val="es-AR"/>
+              </w:rPr>
+              <w:t>Sin realizar</w:t>
+            </w:r>
           </w:p>
         </w:tc>
         <w:tc>
@@ -5788,38 +5868,31 @@
         </w:tc>
         <w:tc>
           <w:tcPr>
-            <w:tcW w:w="646" w:type="pct"/>
-            <w:vAlign w:val="center"/>
-          </w:tcPr>
-          <w:p>
-            <w:pPr>
-              <w:jc w:val="center"/>
-              <w:rPr>
-                <w:rFonts w:asciiTheme="minorHAnsi" w:hAnsiTheme="minorHAnsi" w:cstheme="minorHAnsi"/>
-                <w:color w:val="000000" w:themeColor="text1"/>
-                <w:sz w:val="22"/>
-                <w:szCs w:val="22"/>
-                <w:lang w:val="es-AR"/>
-              </w:rPr>
-            </w:pPr>
-          </w:p>
-        </w:tc>
-        <w:tc>
-          <w:tcPr>
-            <w:tcW w:w="662" w:type="pct"/>
-            <w:vAlign w:val="center"/>
-          </w:tcPr>
-          <w:p>
-            <w:pPr>
-              <w:jc w:val="center"/>
-              <w:rPr>
-                <w:rFonts w:asciiTheme="minorHAnsi" w:hAnsiTheme="minorHAnsi" w:cstheme="minorHAnsi"/>
-                <w:color w:val="000000" w:themeColor="text1"/>
-                <w:sz w:val="22"/>
-                <w:szCs w:val="22"/>
-                <w:lang w:val="es-AR"/>
-              </w:rPr>
-            </w:pPr>
+            <w:tcW w:w="1308" w:type="pct"/>
+            <w:gridSpan w:val="2"/>
+            <w:vAlign w:val="center"/>
+          </w:tcPr>
+          <w:p>
+            <w:pPr>
+              <w:jc w:val="center"/>
+              <w:rPr>
+                <w:rFonts w:asciiTheme="minorHAnsi" w:hAnsiTheme="minorHAnsi" w:cstheme="minorHAnsi"/>
+                <w:color w:val="000000" w:themeColor="text1"/>
+                <w:sz w:val="22"/>
+                <w:szCs w:val="22"/>
+                <w:lang w:val="es-AR"/>
+              </w:rPr>
+            </w:pPr>
+            <w:r>
+              <w:rPr>
+                <w:rFonts w:asciiTheme="minorHAnsi" w:hAnsiTheme="minorHAnsi" w:cstheme="minorHAnsi"/>
+                <w:color w:val="FF0000"/>
+                <w:sz w:val="22"/>
+                <w:szCs w:val="22"/>
+                <w:lang w:val="es-AR"/>
+              </w:rPr>
+              <w:t>Sin realizar</w:t>
+            </w:r>
           </w:p>
         </w:tc>
         <w:tc>
@@ -5949,6 +6022,16 @@
                 <w:lang w:val="es-AR"/>
               </w:rPr>
             </w:pPr>
+            <w:r>
+              <w:rPr>
+                <w:rFonts w:asciiTheme="minorHAnsi" w:hAnsiTheme="minorHAnsi" w:cstheme="minorHAnsi"/>
+                <w:color w:val="000000" w:themeColor="text1"/>
+                <w:sz w:val="22"/>
+                <w:szCs w:val="22"/>
+                <w:lang w:val="es-AR"/>
+              </w:rPr>
+              <w:t>-</w:t>
+            </w:r>
           </w:p>
         </w:tc>
         <w:tc>
@@ -5967,6 +6050,16 @@
                 <w:lang w:val="es-AR"/>
               </w:rPr>
             </w:pPr>
+            <w:r>
+              <w:rPr>
+                <w:rFonts w:asciiTheme="minorHAnsi" w:hAnsiTheme="minorHAnsi" w:cstheme="minorHAnsi"/>
+                <w:color w:val="000000" w:themeColor="text1"/>
+                <w:sz w:val="22"/>
+                <w:szCs w:val="22"/>
+                <w:lang w:val="es-AR"/>
+              </w:rPr>
+              <w:t>-</w:t>
+            </w:r>
           </w:p>
         </w:tc>
         <w:tc>
@@ -6114,6 +6207,16 @@
                 <w:lang w:val="es-AR"/>
               </w:rPr>
             </w:pPr>
+            <w:r>
+              <w:rPr>
+                <w:rFonts w:asciiTheme="minorHAnsi" w:hAnsiTheme="minorHAnsi" w:cstheme="minorHAnsi"/>
+                <w:color w:val="000000" w:themeColor="text1"/>
+                <w:sz w:val="22"/>
+                <w:szCs w:val="22"/>
+                <w:lang w:val="es-AR"/>
+              </w:rPr>
+              <w:t>-</w:t>
+            </w:r>
           </w:p>
         </w:tc>
         <w:tc>
@@ -6132,6 +6235,16 @@
                 <w:lang w:val="es-AR"/>
               </w:rPr>
             </w:pPr>
+            <w:r>
+              <w:rPr>
+                <w:rFonts w:asciiTheme="minorHAnsi" w:hAnsiTheme="minorHAnsi" w:cstheme="minorHAnsi"/>
+                <w:color w:val="000000" w:themeColor="text1"/>
+                <w:sz w:val="22"/>
+                <w:szCs w:val="22"/>
+                <w:lang w:val="es-AR"/>
+              </w:rPr>
+              <w:t>-</w:t>
+            </w:r>
           </w:p>
         </w:tc>
         <w:tc>
@@ -6893,6 +7006,16 @@
                 <w:lang w:val="es-AR"/>
               </w:rPr>
             </w:pPr>
+            <w:r>
+              <w:rPr>
+                <w:rFonts w:asciiTheme="minorHAnsi" w:hAnsiTheme="minorHAnsi" w:cstheme="minorHAnsi"/>
+                <w:color w:val="000000" w:themeColor="text1"/>
+                <w:sz w:val="22"/>
+                <w:szCs w:val="22"/>
+                <w:lang w:val="es-AR"/>
+              </w:rPr>
+              <w:t>-</w:t>
+            </w:r>
           </w:p>
         </w:tc>
         <w:tc>
@@ -6911,6 +7034,16 @@
                 <w:lang w:val="es-AR"/>
               </w:rPr>
             </w:pPr>
+            <w:r>
+              <w:rPr>
+                <w:rFonts w:asciiTheme="minorHAnsi" w:hAnsiTheme="minorHAnsi" w:cstheme="minorHAnsi"/>
+                <w:color w:val="000000" w:themeColor="text1"/>
+                <w:sz w:val="22"/>
+                <w:szCs w:val="22"/>
+                <w:lang w:val="es-AR"/>
+              </w:rPr>
+              <w:t>-</w:t>
+            </w:r>
           </w:p>
         </w:tc>
         <w:tc>
@@ -6937,7 +7070,7 @@
                 <w:szCs w:val="22"/>
                 <w:lang w:val="es-AR"/>
               </w:rPr>
-              <w:t>CH, FH</w:t>
+              <w:t>FH</w:t>
             </w:r>
           </w:p>
         </w:tc>
@@ -7049,6 +7182,16 @@
                 <w:lang w:val="es-AR"/>
               </w:rPr>
             </w:pPr>
+            <w:r>
+              <w:rPr>
+                <w:rFonts w:asciiTheme="minorHAnsi" w:hAnsiTheme="minorHAnsi" w:cstheme="minorHAnsi"/>
+                <w:color w:val="ED0000"/>
+                <w:sz w:val="22"/>
+                <w:szCs w:val="22"/>
+                <w:lang w:val="es-AR"/>
+              </w:rPr>
+              <w:t>27/01</w:t>
+            </w:r>
           </w:p>
         </w:tc>
         <w:tc>
@@ -7067,6 +7210,16 @@
                 <w:lang w:val="es-AR"/>
               </w:rPr>
             </w:pPr>
+            <w:r>
+              <w:rPr>
+                <w:rFonts w:asciiTheme="minorHAnsi" w:hAnsiTheme="minorHAnsi" w:cstheme="minorHAnsi"/>
+                <w:color w:val="ED0000"/>
+                <w:sz w:val="22"/>
+                <w:szCs w:val="22"/>
+                <w:lang w:val="es-AR"/>
+              </w:rPr>
+              <w:t>27/01</w:t>
+            </w:r>
           </w:p>
         </w:tc>
         <w:tc>
@@ -7093,7 +7246,7 @@
                 <w:szCs w:val="22"/>
                 <w:lang w:val="es-AR"/>
               </w:rPr>
-              <w:t>CH</w:t>
+              <w:t>FH</w:t>
             </w:r>
           </w:p>
         </w:tc>
@@ -7403,6 +7556,16 @@
                 <w:lang w:val="es-AR"/>
               </w:rPr>
             </w:pPr>
+            <w:r>
+              <w:rPr>
+                <w:rFonts w:asciiTheme="minorHAnsi" w:hAnsiTheme="minorHAnsi" w:cstheme="minorHAnsi"/>
+                <w:color w:val="ED0000"/>
+                <w:sz w:val="22"/>
+                <w:szCs w:val="22"/>
+                <w:lang w:val="es-AR"/>
+              </w:rPr>
+              <w:t>27/01</w:t>
+            </w:r>
           </w:p>
         </w:tc>
         <w:tc>
@@ -7421,6 +7584,16 @@
                 <w:lang w:val="es-AR"/>
               </w:rPr>
             </w:pPr>
+            <w:r>
+              <w:rPr>
+                <w:rFonts w:asciiTheme="minorHAnsi" w:hAnsiTheme="minorHAnsi" w:cstheme="minorHAnsi"/>
+                <w:color w:val="ED0000"/>
+                <w:sz w:val="22"/>
+                <w:szCs w:val="22"/>
+                <w:lang w:val="es-AR"/>
+              </w:rPr>
+              <w:t>27/01</w:t>
+            </w:r>
           </w:p>
         </w:tc>
         <w:tc>
@@ -7447,7 +7620,7 @@
                 <w:szCs w:val="22"/>
                 <w:lang w:val="es-AR"/>
               </w:rPr>
-              <w:t>CH</w:t>
+              <w:t>FH</w:t>
             </w:r>
           </w:p>
         </w:tc>
@@ -7550,6 +7723,16 @@
                 <w:lang w:val="es-AR"/>
               </w:rPr>
             </w:pPr>
+            <w:r>
+              <w:rPr>
+                <w:rFonts w:asciiTheme="minorHAnsi" w:hAnsiTheme="minorHAnsi" w:cstheme="minorHAnsi"/>
+                <w:color w:val="ED0000"/>
+                <w:sz w:val="22"/>
+                <w:szCs w:val="22"/>
+                <w:lang w:val="es-AR"/>
+              </w:rPr>
+              <w:t>27/01</w:t>
+            </w:r>
           </w:p>
         </w:tc>
         <w:tc>
@@ -7568,6 +7751,16 @@
                 <w:lang w:val="es-AR"/>
               </w:rPr>
             </w:pPr>
+            <w:r>
+              <w:rPr>
+                <w:rFonts w:asciiTheme="minorHAnsi" w:hAnsiTheme="minorHAnsi" w:cstheme="minorHAnsi"/>
+                <w:color w:val="000000" w:themeColor="text1"/>
+                <w:sz w:val="22"/>
+                <w:szCs w:val="22"/>
+                <w:lang w:val="es-AR"/>
+              </w:rPr>
+              <w:t>-</w:t>
+            </w:r>
           </w:p>
         </w:tc>
         <w:tc>
@@ -8079,22 +8272,9 @@
       <w:r>
         <w:t xml:space="preserve"> </w:t>
       </w:r>
+      <w:bookmarkEnd w:id="9"/>
       <w:r>
-        <w:t>[Fecha]</w:t>
-      </w:r>
-      <w:bookmarkEnd w:id="9"/>
-    </w:p>
-    <w:p>
-      <w:pPr>
-        <w:rPr>
-          <w:lang w:val="es-AR"/>
-        </w:rPr>
-      </w:pPr>
-      <w:r>
-        <w:rPr>
-          <w:lang w:val="es-AR"/>
-        </w:rPr>
-        <w:t>Esta sección será completada al final de la iteración.</w:t>
+        <w:t>27/01/2025</w:t>
       </w:r>
     </w:p>
     <w:p>
@@ -8108,7 +8288,17 @@
       <w:bookmarkEnd w:id="10"/>
     </w:p>
     <w:p>
-      <w:pPr>
+      <w:r>
+        <w:t>Los objetivos alcanzados en esta iteración fueron:</w:t>
+      </w:r>
+    </w:p>
+    <w:p>
+      <w:pPr>
+        <w:pStyle w:val="Prrafodelista"/>
+        <w:numPr>
+          <w:ilvl w:val="0"/>
+          <w:numId w:val="23"/>
+        </w:numPr>
         <w:rPr>
           <w:lang w:val="es-AR"/>
         </w:rPr>
@@ -8117,7 +8307,43 @@
         <w:rPr>
           <w:lang w:val="es-AR"/>
         </w:rPr>
-        <w:t>Esta sección será completada al final de la iteración.</w:t>
+        <w:t>Reincorporarse al proyecto.</w:t>
+      </w:r>
+    </w:p>
+    <w:p>
+      <w:pPr>
+        <w:pStyle w:val="Prrafodelista"/>
+        <w:numPr>
+          <w:ilvl w:val="0"/>
+          <w:numId w:val="23"/>
+        </w:numPr>
+        <w:rPr>
+          <w:lang w:val="es-AR"/>
+        </w:rPr>
+      </w:pPr>
+      <w:r>
+        <w:rPr>
+          <w:lang w:val="es-AR"/>
+        </w:rPr>
+        <w:t>Realizar revisiones a los documentos.</w:t>
+      </w:r>
+    </w:p>
+    <w:p>
+      <w:pPr>
+        <w:pStyle w:val="Prrafodelista"/>
+        <w:numPr>
+          <w:ilvl w:val="0"/>
+          <w:numId w:val="23"/>
+        </w:numPr>
+        <w:rPr>
+          <w:lang w:val="es-AR"/>
+        </w:rPr>
+      </w:pPr>
+      <w:r>
+        <w:rPr>
+          <w:lang w:val="es-AR"/>
+        </w:rPr>
+        <w:t>Realizar los planes de iteraciones correspondientes.</w:t>
       </w:r>
     </w:p>
     <w:p>
@@ -8134,16 +8360,44 @@
       <w:bookmarkEnd w:id="11"/>
     </w:p>
     <w:p>
-      <w:pPr>
-        <w:rPr>
-          <w:lang w:val="es-AR"/>
-        </w:rPr>
-      </w:pPr>
       <w:r>
-        <w:rPr>
-          <w:lang w:val="es-AR"/>
-        </w:rPr>
-        <w:t>Esta sección será completada al final de la iteración.</w:t>
+        <w:t>Los objetivos no alcanzados en esta iteración fueron:</w:t>
+      </w:r>
+    </w:p>
+    <w:p>
+      <w:pPr>
+        <w:pStyle w:val="Prrafodelista"/>
+        <w:numPr>
+          <w:ilvl w:val="0"/>
+          <w:numId w:val="23"/>
+        </w:numPr>
+      </w:pPr>
+      <w:r>
+        <w:t>Cumplir con los plazos establecidos en la planificación.</w:t>
+      </w:r>
+    </w:p>
+    <w:p>
+      <w:pPr>
+        <w:pStyle w:val="Prrafodelista"/>
+        <w:numPr>
+          <w:ilvl w:val="0"/>
+          <w:numId w:val="23"/>
+        </w:numPr>
+      </w:pPr>
+      <w:r>
+        <w:t>Realizar las revisiones del modelo de diseño y el plan de calidad.</w:t>
+      </w:r>
+    </w:p>
+    <w:p>
+      <w:pPr>
+        <w:pStyle w:val="Prrafodelista"/>
+        <w:numPr>
+          <w:ilvl w:val="0"/>
+          <w:numId w:val="23"/>
+        </w:numPr>
+      </w:pPr>
+      <w:r>
+        <w:t>Revisar la implementación.</w:t>
       </w:r>
     </w:p>
     <w:p>
@@ -8158,6 +8412,11 @@
     </w:p>
     <w:p>
       <w:pPr>
+        <w:pStyle w:val="Prrafodelista"/>
+        <w:numPr>
+          <w:ilvl w:val="0"/>
+          <w:numId w:val="23"/>
+        </w:numPr>
         <w:rPr>
           <w:lang w:val="es-AR"/>
         </w:rPr>
@@ -8166,7 +8425,103 @@
         <w:rPr>
           <w:lang w:val="es-AR"/>
         </w:rPr>
-        <w:t>Esta sección será completada al final de la iteración.</w:t>
+        <w:t>Revisión de la especificación de requerimientos, modelo de casos de uso y modelo de datos.</w:t>
+      </w:r>
+    </w:p>
+    <w:p>
+      <w:pPr>
+        <w:pStyle w:val="Prrafodelista"/>
+        <w:numPr>
+          <w:ilvl w:val="0"/>
+          <w:numId w:val="23"/>
+        </w:numPr>
+        <w:rPr>
+          <w:lang w:val="es-AR"/>
+        </w:rPr>
+      </w:pPr>
+      <w:r>
+        <w:rPr>
+          <w:lang w:val="es-AR"/>
+        </w:rPr>
+        <w:t>Especificación de requerimientos corregida.</w:t>
+      </w:r>
+    </w:p>
+    <w:p>
+      <w:pPr>
+        <w:pStyle w:val="Prrafodelista"/>
+        <w:numPr>
+          <w:ilvl w:val="0"/>
+          <w:numId w:val="23"/>
+        </w:numPr>
+        <w:rPr>
+          <w:lang w:val="es-AR"/>
+        </w:rPr>
+      </w:pPr>
+      <w:r>
+        <w:rPr>
+          <w:lang w:val="es-AR"/>
+        </w:rPr>
+        <w:t>Modelo de datos corregido.</w:t>
+      </w:r>
+    </w:p>
+    <w:p>
+      <w:pPr>
+        <w:pStyle w:val="Prrafodelista"/>
+        <w:numPr>
+          <w:ilvl w:val="0"/>
+          <w:numId w:val="23"/>
+        </w:numPr>
+        <w:rPr>
+          <w:lang w:val="es-AR"/>
+        </w:rPr>
+      </w:pPr>
+      <w:r>
+        <w:rPr>
+          <w:lang w:val="es-AR"/>
+        </w:rPr>
+        <w:t>Planes de iteración C4 y C5.</w:t>
+      </w:r>
+    </w:p>
+    <w:p>
+      <w:pPr>
+        <w:pStyle w:val="Prrafodelista"/>
+        <w:numPr>
+          <w:ilvl w:val="0"/>
+          <w:numId w:val="23"/>
+        </w:numPr>
+        <w:rPr>
+          <w:lang w:val="es-AR"/>
+        </w:rPr>
+      </w:pPr>
+      <w:r>
+        <w:rPr>
+          <w:lang w:val="es-AR"/>
+        </w:rPr>
+        <w:t>Estimación C4 y C5.</w:t>
+      </w:r>
+    </w:p>
+    <w:p>
+      <w:pPr>
+        <w:pStyle w:val="Prrafodelista"/>
+        <w:numPr>
+          <w:ilvl w:val="0"/>
+          <w:numId w:val="23"/>
+        </w:numPr>
+        <w:rPr>
+          <w:lang w:val="es-AR"/>
+        </w:rPr>
+      </w:pPr>
+      <w:r>
+        <w:rPr>
+          <w:lang w:val="es-AR"/>
+        </w:rPr>
+        <w:t>Gestión</w:t>
+      </w:r>
+      <w:r>
+        <w:rPr>
+          <w:lang w:val="es-AR"/>
+        </w:rPr>
+        <w:t xml:space="preserve"> de riesgos C4 y C5.</w:t>
       </w:r>
     </w:p>
     <w:p>
@@ -8181,23 +8536,34 @@
     </w:p>
     <w:p>
       <w:pPr>
-        <w:rPr>
-          <w:lang w:val="es-AR"/>
-        </w:rPr>
-      </w:pPr>
+        <w:pStyle w:val="PSI-Normal"/>
+        <w:ind w:left="0" w:firstLine="0"/>
+      </w:pPr>
+      <w:bookmarkStart w:id="14" w:name="_Toc238197620"/>
+      <w:bookmarkStart w:id="15" w:name="_Toc188264151"/>
       <w:r>
-        <w:rPr>
-          <w:lang w:val="es-AR"/>
-        </w:rPr>
-        <w:t>Esta sección será completada al final de la iteración.</w:t>
+        <w:t xml:space="preserve">Finalizada la </w:t>
+      </w:r>
+      <w:r>
+        <w:t xml:space="preserve">cuarte </w:t>
+      </w:r>
+      <w:r>
+        <w:t>iteración de la fase de construcció</w:t>
+      </w:r>
+      <w:r>
+        <w:t>n</w:t>
+      </w:r>
+      <w:r>
+        <w:t>, se logr</w:t>
+      </w:r>
+      <w:r>
+        <w:t>ó cumplir con la reincorporación del equipo y con la mayoría de las revisiones para continuar con el desarrollo del sistema. A causa de los exámenes finales la dedicación del equipo se ve limitada por lo que se trabajo lunes, miércoles y viernes. Por otro lado, hubo algunas discrepancias entre las fechas planificadas y las reales, las cuales no supusieron ningún problema.</w:t>
       </w:r>
     </w:p>
     <w:p>
       <w:pPr>
         <w:pStyle w:val="PSI-Ttulo2"/>
       </w:pPr>
-      <w:bookmarkStart w:id="14" w:name="_Toc238197620"/>
-      <w:bookmarkStart w:id="15" w:name="_Toc188264151"/>
       <w:r>
         <w:t>Estado del repositorio</w:t>
       </w:r>
@@ -8206,16 +8572,61 @@
     </w:p>
     <w:p>
       <w:pPr>
+        <w:pStyle w:val="Prrafodelista"/>
+        <w:numPr>
+          <w:ilvl w:val="0"/>
+          <w:numId w:val="16"/>
+        </w:numPr>
+      </w:pPr>
+      <w:r>
+        <w:t xml:space="preserve">Documentos hasta la fecha: </w:t>
+      </w:r>
+      <w:r>
+        <w:t>404</w:t>
+      </w:r>
+      <w:r>
+        <w:t>.</w:t>
+      </w:r>
+    </w:p>
+    <w:p>
+      <w:pPr>
+        <w:pStyle w:val="Prrafodelista"/>
+        <w:numPr>
+          <w:ilvl w:val="0"/>
+          <w:numId w:val="16"/>
+        </w:numPr>
+      </w:pPr>
+      <w:r>
+        <w:t>Directorios hasta la fecha: 1</w:t>
+      </w:r>
+      <w:r>
+        <w:t>61</w:t>
+      </w:r>
+      <w:r>
+        <w:t>.</w:t>
+      </w:r>
+    </w:p>
+    <w:p>
+      <w:pPr>
+        <w:pStyle w:val="Prrafodelista"/>
+        <w:numPr>
+          <w:ilvl w:val="0"/>
+          <w:numId w:val="16"/>
+        </w:numPr>
+      </w:pPr>
+      <w:r>
+        <w:t xml:space="preserve">Commits hasta la fecha: </w:t>
+      </w:r>
+      <w:r>
+        <w:t>498.</w:t>
+      </w:r>
+    </w:p>
+    <w:p>
+      <w:pPr>
         <w:rPr>
           <w:lang w:val="es-AR"/>
         </w:rPr>
       </w:pPr>
-      <w:r>
-        <w:rPr>
-          <w:lang w:val="es-AR"/>
-        </w:rPr>
-        <w:t>Esta sección será completada al final de la iteración.</w:t>
-      </w:r>
     </w:p>
     <w:sectPr>
       <w:headerReference w:type="default" r:id="rId12"/>
@@ -10312,7 +10723,7 @@
   <w:abstractNum w:abstractNumId="8" w15:restartNumberingAfterBreak="0">
     <w:nsid w:val="319D1AEA"/>
     <w:multiLevelType w:val="hybridMultilevel"/>
-    <w:tmpl w:val="69789414"/>
+    <w:tmpl w:val="68F2A9AA"/>
     <w:lvl w:ilvl="0" w:tplc="2C0A0001">
       <w:start w:val="1"/>
       <w:numFmt w:val="bullet"/>

</xml_diff>

<commit_message>
Doc: Se finalizó la conclusion del plan iteracion c4
</commit_message>
<xml_diff>
--- a/3. Etapa de construcción/Iteración 4/Plan de iteración/Plan de Iteración C4_Vesta Risk Manager_T-Code.docx
+++ b/3. Etapa de construcción/Iteración 4/Plan de iteración/Plan de Iteración C4_Vesta Risk Manager_T-Code.docx
@@ -1036,7 +1036,7 @@
             </w:rPr>
             <w:fldChar w:fldCharType="separate"/>
           </w:r>
-          <w:hyperlink w:anchor="_Toc188264138" w:history="1">
+          <w:hyperlink w:anchor="_Toc188917499" w:history="1">
             <w:r>
               <w:rPr>
                 <w:rStyle w:val="Hipervnculo"/>
@@ -1063,7 +1063,7 @@
                 <w:noProof/>
                 <w:webHidden/>
               </w:rPr>
-              <w:instrText xml:space="preserve"> PAGEREF _Toc188264138 \h </w:instrText>
+              <w:instrText xml:space="preserve"> PAGEREF _Toc188917499 \h </w:instrText>
             </w:r>
             <w:r>
               <w:rPr>
@@ -1109,7 +1109,7 @@
               <w14:ligatures w14:val="standardContextual"/>
             </w:rPr>
           </w:pPr>
-          <w:hyperlink w:anchor="_Toc188264139" w:history="1">
+          <w:hyperlink w:anchor="_Toc188917500" w:history="1">
             <w:r>
               <w:rPr>
                 <w:rStyle w:val="Hipervnculo"/>
@@ -1136,7 +1136,7 @@
                 <w:noProof/>
                 <w:webHidden/>
               </w:rPr>
-              <w:instrText xml:space="preserve"> PAGEREF _Toc188264139 \h </w:instrText>
+              <w:instrText xml:space="preserve"> PAGEREF _Toc188917500 \h </w:instrText>
             </w:r>
             <w:r>
               <w:rPr>
@@ -1182,7 +1182,7 @@
               <w14:ligatures w14:val="standardContextual"/>
             </w:rPr>
           </w:pPr>
-          <w:hyperlink w:anchor="_Toc188264140" w:history="1">
+          <w:hyperlink w:anchor="_Toc188917501" w:history="1">
             <w:r>
               <w:rPr>
                 <w:rStyle w:val="Hipervnculo"/>
@@ -1209,7 +1209,7 @@
                 <w:noProof/>
                 <w:webHidden/>
               </w:rPr>
-              <w:instrText xml:space="preserve"> PAGEREF _Toc188264140 \h </w:instrText>
+              <w:instrText xml:space="preserve"> PAGEREF _Toc188917501 \h </w:instrText>
             </w:r>
             <w:r>
               <w:rPr>
@@ -1255,7 +1255,7 @@
               <w14:ligatures w14:val="standardContextual"/>
             </w:rPr>
           </w:pPr>
-          <w:hyperlink w:anchor="_Toc188264141" w:history="1">
+          <w:hyperlink w:anchor="_Toc188917502" w:history="1">
             <w:r>
               <w:rPr>
                 <w:rStyle w:val="Hipervnculo"/>
@@ -1282,7 +1282,7 @@
                 <w:noProof/>
                 <w:webHidden/>
               </w:rPr>
-              <w:instrText xml:space="preserve"> PAGEREF _Toc188264141 \h </w:instrText>
+              <w:instrText xml:space="preserve"> PAGEREF _Toc188917502 \h </w:instrText>
             </w:r>
             <w:r>
               <w:rPr>
@@ -1328,7 +1328,7 @@
               <w14:ligatures w14:val="standardContextual"/>
             </w:rPr>
           </w:pPr>
-          <w:hyperlink w:anchor="_Toc188264142" w:history="1">
+          <w:hyperlink w:anchor="_Toc188917503" w:history="1">
             <w:r>
               <w:rPr>
                 <w:rStyle w:val="Hipervnculo"/>
@@ -1355,7 +1355,7 @@
                 <w:noProof/>
                 <w:webHidden/>
               </w:rPr>
-              <w:instrText xml:space="preserve"> PAGEREF _Toc188264142 \h </w:instrText>
+              <w:instrText xml:space="preserve"> PAGEREF _Toc188917503 \h </w:instrText>
             </w:r>
             <w:r>
               <w:rPr>
@@ -1401,7 +1401,7 @@
               <w14:ligatures w14:val="standardContextual"/>
             </w:rPr>
           </w:pPr>
-          <w:hyperlink w:anchor="_Toc188264143" w:history="1">
+          <w:hyperlink w:anchor="_Toc188917504" w:history="1">
             <w:r>
               <w:rPr>
                 <w:rStyle w:val="Hipervnculo"/>
@@ -1428,7 +1428,7 @@
                 <w:noProof/>
                 <w:webHidden/>
               </w:rPr>
-              <w:instrText xml:space="preserve"> PAGEREF _Toc188264143 \h </w:instrText>
+              <w:instrText xml:space="preserve"> PAGEREF _Toc188917504 \h </w:instrText>
             </w:r>
             <w:r>
               <w:rPr>
@@ -1474,7 +1474,7 @@
               <w14:ligatures w14:val="standardContextual"/>
             </w:rPr>
           </w:pPr>
-          <w:hyperlink w:anchor="_Toc188264144" w:history="1">
+          <w:hyperlink w:anchor="_Toc188917505" w:history="1">
             <w:r>
               <w:rPr>
                 <w:rStyle w:val="Hipervnculo"/>
@@ -1501,7 +1501,7 @@
                 <w:noProof/>
                 <w:webHidden/>
               </w:rPr>
-              <w:instrText xml:space="preserve"> PAGEREF _Toc188264144 \h </w:instrText>
+              <w:instrText xml:space="preserve"> PAGEREF _Toc188917505 \h </w:instrText>
             </w:r>
             <w:r>
               <w:rPr>
@@ -1547,7 +1547,7 @@
               <w14:ligatures w14:val="standardContextual"/>
             </w:rPr>
           </w:pPr>
-          <w:hyperlink w:anchor="_Toc188264145" w:history="1">
+          <w:hyperlink w:anchor="_Toc188917506" w:history="1">
             <w:r>
               <w:rPr>
                 <w:rStyle w:val="Hipervnculo"/>
@@ -1574,7 +1574,7 @@
                 <w:noProof/>
                 <w:webHidden/>
               </w:rPr>
-              <w:instrText xml:space="preserve"> PAGEREF _Toc188264145 \h </w:instrText>
+              <w:instrText xml:space="preserve"> PAGEREF _Toc188917506 \h </w:instrText>
             </w:r>
             <w:r>
               <w:rPr>
@@ -1620,13 +1620,13 @@
               <w14:ligatures w14:val="standardContextual"/>
             </w:rPr>
           </w:pPr>
-          <w:hyperlink w:anchor="_Toc188264146" w:history="1">
+          <w:hyperlink w:anchor="_Toc188917507" w:history="1">
             <w:r>
               <w:rPr>
                 <w:rStyle w:val="Hipervnculo"/>
                 <w:noProof/>
               </w:rPr>
-              <w:t>Evaluación [Fecha]</w:t>
+              <w:t>Evaluación 27/01/2025</w:t>
             </w:r>
             <w:r>
               <w:rPr>
@@ -1647,7 +1647,7 @@
                 <w:noProof/>
                 <w:webHidden/>
               </w:rPr>
-              <w:instrText xml:space="preserve"> PAGEREF _Toc188264146 \h </w:instrText>
+              <w:instrText xml:space="preserve"> PAGEREF _Toc188917507 \h </w:instrText>
             </w:r>
             <w:r>
               <w:rPr>
@@ -1693,7 +1693,7 @@
               <w14:ligatures w14:val="standardContextual"/>
             </w:rPr>
           </w:pPr>
-          <w:hyperlink w:anchor="_Toc188264147" w:history="1">
+          <w:hyperlink w:anchor="_Toc188917508" w:history="1">
             <w:r>
               <w:rPr>
                 <w:rStyle w:val="Hipervnculo"/>
@@ -1720,7 +1720,7 @@
                 <w:noProof/>
                 <w:webHidden/>
               </w:rPr>
-              <w:instrText xml:space="preserve"> PAGEREF _Toc188264147 \h </w:instrText>
+              <w:instrText xml:space="preserve"> PAGEREF _Toc188917508 \h </w:instrText>
             </w:r>
             <w:r>
               <w:rPr>
@@ -1766,7 +1766,7 @@
               <w14:ligatures w14:val="standardContextual"/>
             </w:rPr>
           </w:pPr>
-          <w:hyperlink w:anchor="_Toc188264148" w:history="1">
+          <w:hyperlink w:anchor="_Toc188917509" w:history="1">
             <w:r>
               <w:rPr>
                 <w:rStyle w:val="Hipervnculo"/>
@@ -1793,7 +1793,7 @@
                 <w:noProof/>
                 <w:webHidden/>
               </w:rPr>
-              <w:instrText xml:space="preserve"> PAGEREF _Toc188264148 \h </w:instrText>
+              <w:instrText xml:space="preserve"> PAGEREF _Toc188917509 \h </w:instrText>
             </w:r>
             <w:r>
               <w:rPr>
@@ -1839,7 +1839,7 @@
               <w14:ligatures w14:val="standardContextual"/>
             </w:rPr>
           </w:pPr>
-          <w:hyperlink w:anchor="_Toc188264149" w:history="1">
+          <w:hyperlink w:anchor="_Toc188917510" w:history="1">
             <w:r>
               <w:rPr>
                 <w:rStyle w:val="Hipervnculo"/>
@@ -1866,7 +1866,7 @@
                 <w:noProof/>
                 <w:webHidden/>
               </w:rPr>
-              <w:instrText xml:space="preserve"> PAGEREF _Toc188264149 \h </w:instrText>
+              <w:instrText xml:space="preserve"> PAGEREF _Toc188917510 \h </w:instrText>
             </w:r>
             <w:r>
               <w:rPr>
@@ -1912,7 +1912,7 @@
               <w14:ligatures w14:val="standardContextual"/>
             </w:rPr>
           </w:pPr>
-          <w:hyperlink w:anchor="_Toc188264150" w:history="1">
+          <w:hyperlink w:anchor="_Toc188917511" w:history="1">
             <w:r>
               <w:rPr>
                 <w:rStyle w:val="Hipervnculo"/>
@@ -1939,7 +1939,7 @@
                 <w:noProof/>
                 <w:webHidden/>
               </w:rPr>
-              <w:instrText xml:space="preserve"> PAGEREF _Toc188264150 \h </w:instrText>
+              <w:instrText xml:space="preserve"> PAGEREF _Toc188917511 \h </w:instrText>
             </w:r>
             <w:r>
               <w:rPr>
@@ -1985,7 +1985,7 @@
               <w14:ligatures w14:val="standardContextual"/>
             </w:rPr>
           </w:pPr>
-          <w:hyperlink w:anchor="_Toc188264151" w:history="1">
+          <w:hyperlink w:anchor="_Toc188917512" w:history="1">
             <w:r>
               <w:rPr>
                 <w:rStyle w:val="Hipervnculo"/>
@@ -2012,7 +2012,7 @@
                 <w:noProof/>
                 <w:webHidden/>
               </w:rPr>
-              <w:instrText xml:space="preserve"> PAGEREF _Toc188264151 \h </w:instrText>
+              <w:instrText xml:space="preserve"> PAGEREF _Toc188917512 \h </w:instrText>
             </w:r>
             <w:r>
               <w:rPr>
@@ -2113,7 +2113,7 @@
       <w:pPr>
         <w:pStyle w:val="PSI-Ttulo1"/>
       </w:pPr>
-      <w:bookmarkStart w:id="0" w:name="_Toc188264138"/>
+      <w:bookmarkStart w:id="0" w:name="_Toc188917499"/>
       <w:r>
         <w:t>Introducción</w:t>
       </w:r>
@@ -2143,7 +2143,7 @@
       <w:pPr>
         <w:pStyle w:val="PSI-Ttulo2"/>
       </w:pPr>
-      <w:bookmarkStart w:id="1" w:name="_Toc188264139"/>
+      <w:bookmarkStart w:id="1" w:name="_Toc188917500"/>
       <w:r>
         <w:t>Propósito</w:t>
       </w:r>
@@ -2173,7 +2173,7 @@
       <w:pPr>
         <w:pStyle w:val="PSI-Ttulo2"/>
       </w:pPr>
-      <w:bookmarkStart w:id="2" w:name="_Toc188264140"/>
+      <w:bookmarkStart w:id="2" w:name="_Toc188917501"/>
       <w:r>
         <w:t>Referencias</w:t>
       </w:r>
@@ -2237,7 +2237,7 @@
       <w:pPr>
         <w:pStyle w:val="PSI-Ttulo1"/>
       </w:pPr>
-      <w:bookmarkStart w:id="3" w:name="_Toc188264141"/>
+      <w:bookmarkStart w:id="3" w:name="_Toc188917502"/>
       <w:r>
         <w:t>Objetivos</w:t>
       </w:r>
@@ -2247,7 +2247,7 @@
       <w:pPr>
         <w:pStyle w:val="PSI-Ttulo2"/>
       </w:pPr>
-      <w:bookmarkStart w:id="4" w:name="_Toc188264142"/>
+      <w:bookmarkStart w:id="4" w:name="_Toc188917503"/>
       <w:r>
         <w:t>Criterios de Evaluación</w:t>
       </w:r>
@@ -2327,7 +2327,7 @@
       <w:pPr>
         <w:pStyle w:val="PSI-Ttulo2"/>
       </w:pPr>
-      <w:bookmarkStart w:id="5" w:name="_Toc188264143"/>
+      <w:bookmarkStart w:id="5" w:name="_Toc188917504"/>
       <w:r>
         <w:t>Elementos de la Línea Base</w:t>
       </w:r>
@@ -2464,7 +2464,7 @@
       <w:pPr>
         <w:pStyle w:val="PSI-Ttulo1"/>
       </w:pPr>
-      <w:bookmarkStart w:id="6" w:name="_Toc188264144"/>
+      <w:bookmarkStart w:id="6" w:name="_Toc188917505"/>
       <w:r>
         <w:t>Planificación</w:t>
       </w:r>
@@ -6379,6 +6379,16 @@
                 <w:lang w:val="es-AR"/>
               </w:rPr>
             </w:pPr>
+            <w:r>
+              <w:rPr>
+                <w:rFonts w:asciiTheme="minorHAnsi" w:hAnsiTheme="minorHAnsi" w:cstheme="minorHAnsi"/>
+                <w:color w:val="ED0000"/>
+                <w:sz w:val="22"/>
+                <w:szCs w:val="22"/>
+                <w:lang w:val="es-AR"/>
+              </w:rPr>
+              <w:t>27/01</w:t>
+            </w:r>
           </w:p>
         </w:tc>
         <w:tc>
@@ -6397,6 +6407,16 @@
                 <w:lang w:val="es-AR"/>
               </w:rPr>
             </w:pPr>
+            <w:r>
+              <w:rPr>
+                <w:rFonts w:asciiTheme="minorHAnsi" w:hAnsiTheme="minorHAnsi" w:cstheme="minorHAnsi"/>
+                <w:color w:val="000000" w:themeColor="text1"/>
+                <w:sz w:val="22"/>
+                <w:szCs w:val="22"/>
+                <w:lang w:val="es-AR"/>
+              </w:rPr>
+              <w:t>-</w:t>
+            </w:r>
           </w:p>
         </w:tc>
         <w:tc>
@@ -6544,6 +6564,16 @@
                 <w:lang w:val="es-AR"/>
               </w:rPr>
             </w:pPr>
+            <w:r>
+              <w:rPr>
+                <w:rFonts w:asciiTheme="minorHAnsi" w:hAnsiTheme="minorHAnsi" w:cstheme="minorHAnsi"/>
+                <w:color w:val="ED0000"/>
+                <w:sz w:val="22"/>
+                <w:szCs w:val="22"/>
+                <w:lang w:val="es-AR"/>
+              </w:rPr>
+              <w:t>27/01</w:t>
+            </w:r>
           </w:p>
         </w:tc>
         <w:tc>
@@ -6562,6 +6592,16 @@
                 <w:lang w:val="es-AR"/>
               </w:rPr>
             </w:pPr>
+            <w:r>
+              <w:rPr>
+                <w:rFonts w:asciiTheme="minorHAnsi" w:hAnsiTheme="minorHAnsi" w:cstheme="minorHAnsi"/>
+                <w:color w:val="000000" w:themeColor="text1"/>
+                <w:sz w:val="22"/>
+                <w:szCs w:val="22"/>
+                <w:lang w:val="es-AR"/>
+              </w:rPr>
+              <w:t>-</w:t>
+            </w:r>
           </w:p>
         </w:tc>
         <w:tc>
@@ -6700,6 +6740,16 @@
                 <w:lang w:val="es-AR"/>
               </w:rPr>
             </w:pPr>
+            <w:r>
+              <w:rPr>
+                <w:rFonts w:asciiTheme="minorHAnsi" w:hAnsiTheme="minorHAnsi" w:cstheme="minorHAnsi"/>
+                <w:color w:val="ED0000"/>
+                <w:sz w:val="22"/>
+                <w:szCs w:val="22"/>
+                <w:lang w:val="es-AR"/>
+              </w:rPr>
+              <w:t>27/01</w:t>
+            </w:r>
           </w:p>
         </w:tc>
         <w:tc>
@@ -6718,6 +6768,16 @@
                 <w:lang w:val="es-AR"/>
               </w:rPr>
             </w:pPr>
+            <w:r>
+              <w:rPr>
+                <w:rFonts w:asciiTheme="minorHAnsi" w:hAnsiTheme="minorHAnsi" w:cstheme="minorHAnsi"/>
+                <w:color w:val="000000" w:themeColor="text1"/>
+                <w:sz w:val="22"/>
+                <w:szCs w:val="22"/>
+                <w:lang w:val="es-AR"/>
+              </w:rPr>
+              <w:t>-</w:t>
+            </w:r>
           </w:p>
         </w:tc>
         <w:tc>
@@ -6856,6 +6916,16 @@
                 <w:lang w:val="es-AR"/>
               </w:rPr>
             </w:pPr>
+            <w:r>
+              <w:rPr>
+                <w:rFonts w:asciiTheme="minorHAnsi" w:hAnsiTheme="minorHAnsi" w:cstheme="minorHAnsi"/>
+                <w:color w:val="000000" w:themeColor="text1"/>
+                <w:sz w:val="22"/>
+                <w:szCs w:val="22"/>
+                <w:lang w:val="es-AR"/>
+              </w:rPr>
+              <w:t>-</w:t>
+            </w:r>
           </w:p>
         </w:tc>
         <w:tc>
@@ -6874,6 +6944,16 @@
                 <w:lang w:val="es-AR"/>
               </w:rPr>
             </w:pPr>
+            <w:r>
+              <w:rPr>
+                <w:rFonts w:asciiTheme="minorHAnsi" w:hAnsiTheme="minorHAnsi" w:cstheme="minorHAnsi"/>
+                <w:color w:val="000000" w:themeColor="text1"/>
+                <w:sz w:val="22"/>
+                <w:szCs w:val="22"/>
+                <w:lang w:val="es-AR"/>
+              </w:rPr>
+              <w:t>-</w:t>
+            </w:r>
           </w:p>
         </w:tc>
         <w:tc>
@@ -8068,7 +8148,7 @@
       <w:pPr>
         <w:pStyle w:val="PSI-Ttulo1"/>
       </w:pPr>
-      <w:bookmarkStart w:id="8" w:name="_Toc188264145"/>
+      <w:bookmarkStart w:id="8" w:name="_Toc188917506"/>
       <w:r>
         <w:t>Recursos</w:t>
       </w:r>
@@ -8265,23 +8345,23 @@
       <w:pPr>
         <w:pStyle w:val="PSI-Ttulo1"/>
       </w:pPr>
-      <w:bookmarkStart w:id="9" w:name="_Toc188264146"/>
+      <w:bookmarkStart w:id="9" w:name="_Toc188917507"/>
       <w:r>
         <w:t>Evaluación</w:t>
       </w:r>
       <w:r>
         <w:t xml:space="preserve"> </w:t>
       </w:r>
-      <w:bookmarkEnd w:id="9"/>
       <w:r>
         <w:t>27/01/2025</w:t>
       </w:r>
+      <w:bookmarkEnd w:id="9"/>
     </w:p>
     <w:p>
       <w:pPr>
         <w:pStyle w:val="PSI-Ttulo2"/>
       </w:pPr>
-      <w:bookmarkStart w:id="10" w:name="_Toc188264147"/>
+      <w:bookmarkStart w:id="10" w:name="_Toc188917508"/>
       <w:r>
         <w:t>Objetivos Alcanzados</w:t>
       </w:r>
@@ -8350,7 +8430,7 @@
       <w:pPr>
         <w:pStyle w:val="PSI-Ttulo2"/>
       </w:pPr>
-      <w:bookmarkStart w:id="11" w:name="_Toc188264148"/>
+      <w:bookmarkStart w:id="11" w:name="_Toc188917509"/>
       <w:r>
         <w:t>Objetivos No A</w:t>
       </w:r>
@@ -8402,9 +8482,21 @@
     </w:p>
     <w:p>
       <w:pPr>
+        <w:pStyle w:val="Prrafodelista"/>
+        <w:numPr>
+          <w:ilvl w:val="0"/>
+          <w:numId w:val="23"/>
+        </w:numPr>
+      </w:pPr>
+      <w:r>
+        <w:t>Corrección del modelo de casos de uso.</w:t>
+      </w:r>
+    </w:p>
+    <w:p>
+      <w:pPr>
         <w:pStyle w:val="PSI-Ttulo2"/>
       </w:pPr>
-      <w:bookmarkStart w:id="12" w:name="_Toc188264149"/>
+      <w:bookmarkStart w:id="12" w:name="_Toc188917510"/>
       <w:r>
         <w:t>Elementos incluidos en la Línea Base</w:t>
       </w:r>
@@ -8528,7 +8620,7 @@
       <w:pPr>
         <w:pStyle w:val="PSI-Ttulo1"/>
       </w:pPr>
-      <w:bookmarkStart w:id="13" w:name="_Toc188264150"/>
+      <w:bookmarkStart w:id="13" w:name="_Toc188917511"/>
       <w:r>
         <w:t>Conclusión</w:t>
       </w:r>
@@ -8540,7 +8632,6 @@
         <w:ind w:left="0" w:firstLine="0"/>
       </w:pPr>
       <w:bookmarkStart w:id="14" w:name="_Toc238197620"/>
-      <w:bookmarkStart w:id="15" w:name="_Toc188264151"/>
       <w:r>
         <w:t xml:space="preserve">Finalizada la </w:t>
       </w:r>
@@ -8557,13 +8648,29 @@
         <w:t>, se logr</w:t>
       </w:r>
       <w:r>
-        <w:t>ó cumplir con la reincorporación del equipo y con la mayoría de las revisiones para continuar con el desarrollo del sistema. A causa de los exámenes finales la dedicación del equipo se ve limitada por lo que se trabajo lunes, miércoles y viernes. Por otro lado, hubo algunas discrepancias entre las fechas planificadas y las reales, las cuales no supusieron ningún problema.</w:t>
+        <w:t xml:space="preserve">ó cumplir con la reincorporación del equipo y con la mayoría de las revisiones para continuar con el desarrollo del sistema. A causa de los exámenes finales </w:t>
+      </w:r>
+      <w:r>
+        <w:t xml:space="preserve">u otros motivos personales, </w:t>
+      </w:r>
+      <w:r>
+        <w:t xml:space="preserve">la dedicación del equipo se ve limitada por lo que se </w:t>
+      </w:r>
+      <w:r>
+        <w:t>trabajó</w:t>
+      </w:r>
+      <w:r>
+        <w:t xml:space="preserve"> lunes, miércoles y viernes. Por otro lado, hubo algunas discrepancias entre las fechas planificadas y las reales, las cuales no supusieron ningún problema.</w:t>
+      </w:r>
+      <w:r>
+        <w:t xml:space="preserve"> </w:t>
       </w:r>
     </w:p>
     <w:p>
       <w:pPr>
         <w:pStyle w:val="PSI-Ttulo2"/>
       </w:pPr>
+      <w:bookmarkStart w:id="15" w:name="_Toc188917512"/>
       <w:r>
         <w:t>Estado del repositorio</w:t>
       </w:r>

</xml_diff>

<commit_message>
Doc: Se finalizo el repositorio de git correspondete a sus evaluaciones
</commit_message>
<xml_diff>
--- a/3. Etapa de construcción/Iteración 4/Plan de iteración/Plan de Iteración C4_Vesta Risk Manager_T-Code.docx
+++ b/3. Etapa de construcción/Iteración 4/Plan de iteración/Plan de Iteración C4_Vesta Risk Manager_T-Code.docx
@@ -577,10 +577,22 @@
                 <w:pStyle w:val="Sinespaciado"/>
               </w:pPr>
               <w:r>
-                <w:t xml:space="preserve">Agustín Collareda, </w:t>
+                <w:t xml:space="preserve">Agustín </w:t>
+              </w:r>
+              <w:proofErr w:type="spellStart"/>
+              <w:r>
+                <w:t>Collareda</w:t>
+              </w:r>
+              <w:proofErr w:type="spellEnd"/>
+              <w:r>
+                <w:t xml:space="preserve">, </w:t>
               </w:r>
               <w:r>
-                <w:t>Cintia Hern</w:t>
+                <w:t xml:space="preserve">Cintia </w:t>
+              </w:r>
+              <w:proofErr w:type="spellStart"/>
+              <w:r>
+                <w:t>Hern</w:t>
               </w:r>
               <w:r>
                 <w:t>a</w:t>
@@ -588,6 +600,7 @@
               <w:r>
                 <w:t>ndez</w:t>
               </w:r>
+              <w:proofErr w:type="spellEnd"/>
               <w:r>
                 <w:t>, Hugo Frey</w:t>
               </w:r>
@@ -7973,7 +7986,27 @@
                 <w:szCs w:val="22"/>
                 <w:lang w:val="es-AR"/>
               </w:rPr>
-              <w:t>HC: Hernandez Cintia</w:t>
+              <w:t xml:space="preserve">HC: </w:t>
+            </w:r>
+            <w:proofErr w:type="spellStart"/>
+            <w:r>
+              <w:rPr>
+                <w:rFonts w:asciiTheme="minorHAnsi" w:hAnsiTheme="minorHAnsi" w:cstheme="minorHAnsi"/>
+                <w:sz w:val="22"/>
+                <w:szCs w:val="22"/>
+                <w:lang w:val="es-AR"/>
+              </w:rPr>
+              <w:t>Hernandez</w:t>
+            </w:r>
+            <w:proofErr w:type="spellEnd"/>
+            <w:r>
+              <w:rPr>
+                <w:rFonts w:asciiTheme="minorHAnsi" w:hAnsiTheme="minorHAnsi" w:cstheme="minorHAnsi"/>
+                <w:sz w:val="22"/>
+                <w:szCs w:val="22"/>
+                <w:lang w:val="es-AR"/>
+              </w:rPr>
+              <w:t xml:space="preserve"> Cintia</w:t>
             </w:r>
             <w:r>
               <w:rPr>
@@ -7993,7 +8026,27 @@
                 <w:lang w:val="es-AR"/>
               </w:rPr>
               <w:br/>
-              <w:t xml:space="preserve">CA: Collareda Agustín </w:t>
+              <w:t xml:space="preserve">CA: </w:t>
+            </w:r>
+            <w:proofErr w:type="spellStart"/>
+            <w:r>
+              <w:rPr>
+                <w:rFonts w:asciiTheme="minorHAnsi" w:hAnsiTheme="minorHAnsi" w:cstheme="minorHAnsi"/>
+                <w:sz w:val="22"/>
+                <w:szCs w:val="22"/>
+                <w:lang w:val="es-AR"/>
+              </w:rPr>
+              <w:t>Collareda</w:t>
+            </w:r>
+            <w:proofErr w:type="spellEnd"/>
+            <w:r>
+              <w:rPr>
+                <w:rFonts w:asciiTheme="minorHAnsi" w:hAnsiTheme="minorHAnsi" w:cstheme="minorHAnsi"/>
+                <w:sz w:val="22"/>
+                <w:szCs w:val="22"/>
+                <w:lang w:val="es-AR"/>
+              </w:rPr>
+              <w:t xml:space="preserve"> Agustín </w:t>
             </w:r>
           </w:p>
           <w:p>
@@ -8267,7 +8320,21 @@
         <w:rPr>
           <w:lang w:val="es-AR"/>
         </w:rPr>
-        <w:t>Visual Code Studio</w:t>
+        <w:t xml:space="preserve">Visual </w:t>
+      </w:r>
+      <w:proofErr w:type="spellStart"/>
+      <w:r>
+        <w:rPr>
+          <w:lang w:val="es-AR"/>
+        </w:rPr>
+        <w:t>Code</w:t>
+      </w:r>
+      <w:proofErr w:type="spellEnd"/>
+      <w:r>
+        <w:rPr>
+          <w:lang w:val="es-AR"/>
+        </w:rPr>
+        <w:t xml:space="preserve"> Studio</w:t>
       </w:r>
     </w:p>
     <w:p>
@@ -8689,7 +8756,7 @@
         <w:t xml:space="preserve">Documentos hasta la fecha: </w:t>
       </w:r>
       <w:r>
-        <w:t>404</w:t>
+        <w:t>382</w:t>
       </w:r>
       <w:r>
         <w:t>.</w:t>
@@ -8721,8 +8788,13 @@
           <w:numId w:val="16"/>
         </w:numPr>
       </w:pPr>
+      <w:proofErr w:type="spellStart"/>
       <w:r>
-        <w:t xml:space="preserve">Commits hasta la fecha: </w:t>
+        <w:t>Commits</w:t>
+      </w:r>
+      <w:proofErr w:type="spellEnd"/>
+      <w:r>
+        <w:t xml:space="preserve"> hasta la fecha: </w:t>
       </w:r>
       <w:r>
         <w:t>498.</w:t>
@@ -8794,8 +8866,13 @@
       </w:sdtPr>
       <w:sdtContent>
         <w:r>
-          <w:t>T-Code</w:t>
+          <w:t>T-</w:t>
         </w:r>
+        <w:proofErr w:type="spellStart"/>
+        <w:r>
+          <w:t>Code</w:t>
+        </w:r>
+        <w:proofErr w:type="spellEnd"/>
       </w:sdtContent>
     </w:sdt>
     <w:r>
@@ -9213,7 +9290,23 @@
           <w:spacing w:before="0"/>
         </w:pPr>
         <w:r>
-          <w:t>Agustín Collareda, Cintia Hernandez, Hugo Frey</w:t>
+          <w:t xml:space="preserve">Agustín </w:t>
+        </w:r>
+        <w:proofErr w:type="spellStart"/>
+        <w:r>
+          <w:t>Collareda</w:t>
+        </w:r>
+        <w:proofErr w:type="spellEnd"/>
+        <w:r>
+          <w:t xml:space="preserve">, Cintia </w:t>
+        </w:r>
+        <w:proofErr w:type="spellStart"/>
+        <w:r>
+          <w:t>Hernandez</w:t>
+        </w:r>
+        <w:proofErr w:type="spellEnd"/>
+        <w:r>
+          <w:t>, Hugo Frey</w:t>
         </w:r>
       </w:p>
     </w:sdtContent>
@@ -9752,7 +9845,23 @@
             <w:rFonts w:asciiTheme="majorHAnsi" w:eastAsiaTheme="majorEastAsia" w:hAnsiTheme="majorHAnsi" w:cstheme="majorBidi"/>
             <w:szCs w:val="36"/>
           </w:rPr>
-          <w:t>Vesta Risk Manager</w:t>
+          <w:t xml:space="preserve">Vesta </w:t>
+        </w:r>
+        <w:proofErr w:type="spellStart"/>
+        <w:r>
+          <w:rPr>
+            <w:rFonts w:asciiTheme="majorHAnsi" w:eastAsiaTheme="majorEastAsia" w:hAnsiTheme="majorHAnsi" w:cstheme="majorBidi"/>
+            <w:szCs w:val="36"/>
+          </w:rPr>
+          <w:t>Risk</w:t>
+        </w:r>
+        <w:proofErr w:type="spellEnd"/>
+        <w:r>
+          <w:rPr>
+            <w:rFonts w:asciiTheme="majorHAnsi" w:eastAsiaTheme="majorEastAsia" w:hAnsiTheme="majorHAnsi" w:cstheme="majorBidi"/>
+            <w:szCs w:val="36"/>
+          </w:rPr>
+          <w:t xml:space="preserve"> Manager</w:t>
         </w:r>
       </w:sdtContent>
     </w:sdt>

</xml_diff>